<commit_message>
star chart and calcs
</commit_message>
<xml_diff>
--- a/docs/manu/manu-v2.docx
+++ b/docs/manu/manu-v2.docx
@@ -516,27 +516,7 @@
           <w:szCs w:val="24"/>
           <w:lang w:val="en-US"/>
         </w:rPr>
-        <w:t xml:space="preserve">Lolium </w:t>
-      </w:r>
-      <w:proofErr w:type="spellStart"/>
-      <w:r>
-        <w:rPr>
-          <w:rFonts w:ascii="Calibri" w:hAnsi="Calibri" w:cs="Calibri"/>
-          <w:sz w:val="24"/>
-          <w:szCs w:val="24"/>
-          <w:lang w:val="en-US"/>
-        </w:rPr>
-        <w:t>perenne</w:t>
-      </w:r>
-      <w:proofErr w:type="spellEnd"/>
-      <w:r>
-        <w:rPr>
-          <w:rFonts w:ascii="Calibri" w:hAnsi="Calibri" w:cs="Calibri"/>
-          <w:sz w:val="24"/>
-          <w:szCs w:val="24"/>
-          <w:lang w:val="en-US"/>
-        </w:rPr>
-        <w:t xml:space="preserve"> and Trifolium repens mixture sown early- and mid-season</w:t>
+        <w:t>Lolium perenne and Trifolium repens mixture sown early- and mid-season</w:t>
       </w:r>
       <w:r>
         <w:rPr>
@@ -925,25 +905,14 @@
         </w:rPr>
         <w:t xml:space="preserve">Only radish cover crops consistently increased fall biomass compared to the no-cover control (is this true?) </w:t>
       </w:r>
-      <w:proofErr w:type="gramStart"/>
-      <w:r>
-        <w:rPr>
-          <w:rFonts w:ascii="Calibri" w:hAnsi="Calibri" w:cs="Calibri"/>
-          <w:sz w:val="24"/>
-          <w:szCs w:val="24"/>
-          <w:lang w:val="en-US"/>
-        </w:rPr>
-        <w:t>Radish</w:t>
-      </w:r>
-      <w:proofErr w:type="gramEnd"/>
-      <w:r>
-        <w:rPr>
-          <w:rFonts w:ascii="Calibri" w:hAnsi="Calibri" w:cs="Calibri"/>
-          <w:sz w:val="24"/>
-          <w:szCs w:val="24"/>
-          <w:lang w:val="en-US"/>
-        </w:rPr>
-        <w:t xml:space="preserve"> cover crops consistently contributed over 50% of total fall biomass, while the mixes’ contributions varied (0–80%) within both planting timings. Radish treatments produced neutral vegetation communities, with neither high potential benefits nor harms. In contrast, the mixes and no cover crop treatments displayed </w:t>
+      <w:r>
+        <w:rPr>
+          <w:rFonts w:ascii="Calibri" w:hAnsi="Calibri" w:cs="Calibri"/>
+          <w:sz w:val="24"/>
+          <w:szCs w:val="24"/>
+          <w:lang w:val="en-US"/>
+        </w:rPr>
+        <w:t xml:space="preserve">Radish cover crops consistently contributed over 50% of total fall biomass, while the mixes’ contributions varied (0–80%) within both planting timings. Radish treatments produced neutral vegetation communities, with neither high potential benefits nor harms. In contrast, the mixes and no cover crop treatments displayed </w:t>
       </w:r>
       <w:r>
         <w:rPr>
@@ -1087,17 +1056,7 @@
           <w:szCs w:val="24"/>
           <w:lang w:val="en-US"/>
         </w:rPr>
-        <w:t xml:space="preserve">pesticide toxicity loads, and x times more perennial weeds compared to other </w:t>
-      </w:r>
-      <w:proofErr w:type="gramStart"/>
-      <w:r>
-        <w:rPr>
-          <w:rFonts w:ascii="Calibri" w:hAnsi="Calibri" w:cs="Calibri"/>
-          <w:sz w:val="24"/>
-          <w:szCs w:val="24"/>
-          <w:lang w:val="en-US"/>
-        </w:rPr>
-        <w:t>treatments</w:t>
+        <w:t>pesticide toxicity loads, and x times more perennial weeds compared to other treatments</w:t>
       </w:r>
       <w:r>
         <w:rPr>
@@ -1115,17 +1074,7 @@
           <w:szCs w:val="24"/>
           <w:lang w:val="en-US"/>
         </w:rPr>
-        <w:t xml:space="preserve"> but</w:t>
-      </w:r>
-      <w:proofErr w:type="gramEnd"/>
-      <w:r>
-        <w:rPr>
-          <w:rFonts w:ascii="Calibri" w:hAnsi="Calibri" w:cs="Calibri"/>
-          <w:sz w:val="24"/>
-          <w:szCs w:val="24"/>
-          <w:lang w:val="en-US"/>
-        </w:rPr>
-        <w:t xml:space="preserve"> supported fall vegetation that had high potential ecological value</w:t>
+        <w:t xml:space="preserve"> but supported fall vegetation that had high potential ecological value</w:t>
       </w:r>
       <w:r>
         <w:rPr>
@@ -1288,27 +1237,7 @@
           <w:szCs w:val="24"/>
           <w:lang w:val="en-US"/>
         </w:rPr>
-        <w:t xml:space="preserve"> both the ecological value of these communities within and beyond </w:t>
-      </w:r>
-      <w:proofErr w:type="spellStart"/>
-      <w:r>
-        <w:rPr>
-          <w:rFonts w:ascii="Calibri" w:hAnsi="Calibri" w:cs="Calibri"/>
-          <w:sz w:val="24"/>
-          <w:szCs w:val="24"/>
-          <w:lang w:val="en-US"/>
-        </w:rPr>
-        <w:t>agro</w:t>
-      </w:r>
-      <w:proofErr w:type="spellEnd"/>
-      <w:r>
-        <w:rPr>
-          <w:rFonts w:ascii="Calibri" w:hAnsi="Calibri" w:cs="Calibri"/>
-          <w:sz w:val="24"/>
-          <w:szCs w:val="24"/>
-          <w:lang w:val="en-US"/>
-        </w:rPr>
-        <w:t>-ecosystems</w:t>
+        <w:t xml:space="preserve"> both the ecological value of these communities within and beyond agro-ecosystems</w:t>
       </w:r>
       <w:r>
         <w:rPr>
@@ -1516,9 +1445,215 @@
           <w:szCs w:val="24"/>
           <w:lang w:val="en-US"/>
         </w:rPr>
-        <w:t>(</w:t>
-      </w:r>
-      <w:proofErr w:type="spellStart"/>
+        <w:t>(Blaix et al., 2018; Huang et al., 2018b)</w:t>
+      </w:r>
+      <w:r>
+        <w:rPr>
+          <w:rFonts w:ascii="Calibri" w:hAnsi="Calibri" w:cs="Calibri"/>
+          <w:sz w:val="24"/>
+          <w:szCs w:val="24"/>
+          <w:lang w:val="en-US"/>
+        </w:rPr>
+        <w:t xml:space="preserve"> </w:t>
+      </w:r>
+      <w:r>
+        <w:rPr>
+          <w:rFonts w:ascii="Calibri" w:hAnsi="Calibri" w:cs="Calibri"/>
+          <w:sz w:val="24"/>
+          <w:szCs w:val="24"/>
+          <w:lang w:val="en-US"/>
+        </w:rPr>
+        <w:fldChar w:fldCharType="begin"/>
+      </w:r>
+      <w:r>
+        <w:rPr>
+          <w:rFonts w:ascii="Calibri" w:hAnsi="Calibri" w:cs="Calibri"/>
+          <w:sz w:val="24"/>
+          <w:szCs w:val="24"/>
+          <w:lang w:val="en-US"/>
+        </w:rPr>
+        <w:instrText xml:space="preserve"> ADDIN ZOTERO_ITEM CSL_CITATION {"citationID":"2vc2BEbW","properties":{"formattedCitation":"(Sullivan et al., 2017)","plainCitation":"(Sullivan et al., 2017)","noteIndex":0},"citationItems":[{"id":1491,"uris":["http://zotero.org/users/3599437/items/J4YQVFCA"],"itemData":{"id":1491,"type":"article-journal","abstract":"This study investigated the ability of several plant species commonly occurring as weeds in Australian cropping systems to produce root exudates that inhibit nitrification via biological nitrification inhibition (BNI). Seedlings of wild radish (Raphanus raphanistrum), great brome grass (Bromus diandrus), wild oats (Avena fatua), annual ryegrass (Lolium rigidum) and Brachiaria humidicola (BNI-positive control) were grown in hydroponics, and the impact of their root exudates on NO3– production by Nitrosomonas europaea was measured in a pure-culture assay. A pot study (soil-based assay) was then conducted to confirm the ability of the weeds to inhibit nitrification in whole soils. All of the tested weeds slowed NO3– production by N. europaea in the pure-culture assay and significantly inhibited potential nitrification rates in soil-based assays. Root exudates produced by wild radish were the most inhibitory, slowing NO3– production by the pure culture of N. europaea by 53 ± 6.1% and completely inhibiting nitrification in the soil-based assay. The other weed species all had BNI capacities comparable to that of B. humidicola and significantly higher than that previously reported for wheat cv. Janz. This study demonstrates that several commonly occurring weed species have BNI capacity. By altering the N cycle, and retaining NH4+ in the soils in which they grow, these weeds may gain a competitive advantage over species (including crops) that prefer NO3–. Increasing our understanding of how weeds compete with crops for N may open avenues for novel weed-management strategies.","container-title":"Crop and Pasture Science","DOI":"10.1071/CP17243","ISSN":"1836-5795","issue":"8","journalAbbreviation":"Crop Pasture Sci.","language":"en","note":"publisher: CSIRO PUBLISHING","page":"798-804","source":"www.publish.csiro.au","title":"Biological nitrification inhibition by weeds: wild radish, brome grass, wild oats and annual ryegrass decrease nitrification rates in their rhizospheres","title-short":"Biological nitrification inhibition by weeds","volume":"68","author":[{"family":"Sullivan","given":"Cathryn A. O’"},{"family":"Whisson","given":"Kelley"},{"family":"Treble","given":"Karen"},{"family":"Roper","given":"Margaret M."},{"family":"Micin","given":"Shayne F."},{"family":"Ward","given":"Philip R."}],"issued":{"date-parts":[["2017",10,6]]}}}],"schema":"https://github.com/citation-style-language/schema/raw/master/csl-citation.json"} </w:instrText>
+      </w:r>
+      <w:r>
+        <w:rPr>
+          <w:rFonts w:ascii="Calibri" w:hAnsi="Calibri" w:cs="Calibri"/>
+          <w:sz w:val="24"/>
+          <w:szCs w:val="24"/>
+          <w:lang w:val="en-US"/>
+        </w:rPr>
+        <w:fldChar w:fldCharType="separate"/>
+      </w:r>
+      <w:r>
+        <w:rPr>
+          <w:rFonts w:ascii="Calibri" w:hAnsi="Calibri" w:cs="Calibri"/>
+          <w:sz w:val="24"/>
+          <w:szCs w:val="24"/>
+          <w:lang w:val="en-US"/>
+        </w:rPr>
+        <w:t>(Sullivan et al., 2017)</w:t>
+      </w:r>
+      <w:r>
+        <w:rPr>
+          <w:rFonts w:ascii="Calibri" w:hAnsi="Calibri" w:cs="Calibri"/>
+          <w:sz w:val="24"/>
+          <w:szCs w:val="24"/>
+          <w:lang w:val="en-US"/>
+        </w:rPr>
+        <w:fldChar w:fldCharType="end"/>
+      </w:r>
+      <w:r>
+        <w:rPr>
+          <w:rFonts w:ascii="Calibri" w:hAnsi="Calibri" w:cs="Calibri"/>
+          <w:sz w:val="24"/>
+          <w:szCs w:val="24"/>
+          <w:lang w:val="en-US"/>
+        </w:rPr>
+        <w:t xml:space="preserve">, </w:t>
+      </w:r>
+      <w:r>
+        <w:rPr>
+          <w:rFonts w:ascii="Calibri" w:hAnsi="Calibri" w:cs="Calibri"/>
+          <w:sz w:val="24"/>
+          <w:szCs w:val="24"/>
+          <w:lang w:val="en-US"/>
+        </w:rPr>
+        <w:t xml:space="preserve">contribute to soil organic carbon </w:t>
+      </w:r>
+      <w:r>
+        <w:rPr>
+          <w:rFonts w:ascii="Calibri" w:hAnsi="Calibri" w:cs="Calibri"/>
+          <w:sz w:val="24"/>
+          <w:szCs w:val="24"/>
+          <w:lang w:val="en-US"/>
+        </w:rPr>
+        <w:t xml:space="preserve"> </w:t>
+      </w:r>
+      <w:r>
+        <w:rPr>
+          <w:rFonts w:ascii="Calibri" w:hAnsi="Calibri" w:cs="Calibri"/>
+          <w:sz w:val="24"/>
+          <w:szCs w:val="24"/>
+          <w:lang w:val="en-US"/>
+        </w:rPr>
+        <w:fldChar w:fldCharType="begin"/>
+      </w:r>
+      <w:r>
+        <w:rPr>
+          <w:rFonts w:ascii="Calibri" w:hAnsi="Calibri" w:cs="Calibri"/>
+          <w:sz w:val="24"/>
+          <w:szCs w:val="24"/>
+          <w:lang w:val="en-US"/>
+        </w:rPr>
+        <w:instrText xml:space="preserve"> ADDIN ZOTERO_ITEM CSL_CITATION {"citationID":"c5pMaXqX","properties":{"formattedCitation":"(Jian et al., 2020)","plainCitation":"(Jian et al., 2020)","noteIndex":0},"citationItems":[{"id":1482,"uris":["http://zotero.org/users/3599437/items/EL75SHRF"],"itemData":{"id":1482,"type":"article-journal","abstract":"Including cover crops within agricultural rotations may increase soil organic carbon (SOC). However, contradictory findings generated by on-site experiments make it necessary to perform a comprehensive assessment of interactions between cover crops, environmental and management factors, and changes in SOC. In this study, we collected data from studies that compared agricultural production with and without cover crops, and then analyzed those data using meta-analysis and regression. Our results showed that including cover crops into rotations significantly increased SOC, with an overall mean change of 15.5% (95% confidence interval of 13.8%–17.3%). Whereas medium-textured soils had highest SOC stocks (overall means of 39 Mg ha−1 with and 37 Mg ha−1 without cover crops), fine-textured soils showed the greatest increase in SOC after the inclusion of cover crops (mean change of 39.5%). Coarse-textured (11.4%) and medium-textured soils (10.3%) had comparatively smaller changes in SOC, while soils in temperate climates had greater changes (18.7%) than those in tropical climates (7.2%). Cover crop mixtures resulted in greater increases in SOC compared to mono-species cover crops, and using legumes caused greater SOC increases than grass species. Cover crop biomass positively affected SOC changes while carbon:nitrogen ratio of cover crop biomass was negatively correlated with SOC changes. Cover cropping was associated with significant SOC increases in shallow soils (≤30 cm), but not in subsurface soils (&gt;30 cm). The regression analysis revealed that SOC changes from cover cropping correlated with improvements in soil quality, specifically decreased runoff and erosion and increased mineralizable carbon, mineralizable nitrogen, and soil nitrogen. Soil carbon change was also affected by annual temperature, number of years after start of cover crop usage, latitude, and initial SOC concentrations. Finally, the mean rate of carbon sequestration from cover cropping across all studies was 0.56 Mg ha−1 yr−1. If 15% of current global cropland were to adopt cover crops, this value would translate to 0.16 ± 0.06 Pg of carbon sequestered per year, which is ~1–2% of current fossil fuels emissions. Altogether, these results indicated that the inclusion of cover crops into agricultural rotations can enhance soil carbon concentrations, improve many soil quality parameters, and serve as a potential sink for atmosphere CO2.","container-title":"Soil Biology and Biochemistry","DOI":"10.1016/j.soilbio.2020.107735","ISSN":"0038-0717","journalAbbreviation":"Soil Biology and Biochemistry","page":"107735","source":"ScienceDirect","title":"A meta-analysis of global cropland soil carbon changes due to cover cropping","volume":"143","author":[{"family":"Jian","given":"Jinshi"},{"family":"Du","given":"Xuan"},{"family":"Reiter","given":"Mark S."},{"family":"Stewart","given":"Ryan D."}],"issued":{"date-parts":[["2020",4,1]]}}}],"schema":"https://github.com/citation-style-language/schema/raw/master/csl-citation.json"} </w:instrText>
+      </w:r>
+      <w:r>
+        <w:rPr>
+          <w:rFonts w:ascii="Calibri" w:hAnsi="Calibri" w:cs="Calibri"/>
+          <w:sz w:val="24"/>
+          <w:szCs w:val="24"/>
+          <w:lang w:val="en-US"/>
+        </w:rPr>
+        <w:fldChar w:fldCharType="separate"/>
+      </w:r>
+      <w:r>
+        <w:rPr>
+          <w:rFonts w:ascii="Calibri" w:hAnsi="Calibri" w:cs="Calibri"/>
+          <w:sz w:val="24"/>
+          <w:szCs w:val="24"/>
+          <w:lang w:val="en-US"/>
+        </w:rPr>
+        <w:t>(Jian et al., 2020)</w:t>
+      </w:r>
+      <w:r>
+        <w:rPr>
+          <w:rFonts w:ascii="Calibri" w:hAnsi="Calibri" w:cs="Calibri"/>
+          <w:sz w:val="24"/>
+          <w:szCs w:val="24"/>
+          <w:lang w:val="en-US"/>
+        </w:rPr>
+        <w:fldChar w:fldCharType="end"/>
+      </w:r>
+      <w:r>
+        <w:rPr>
+          <w:rFonts w:ascii="Calibri" w:hAnsi="Calibri" w:cs="Calibri"/>
+          <w:sz w:val="24"/>
+          <w:szCs w:val="24"/>
+          <w:lang w:val="en-US"/>
+        </w:rPr>
+        <w:t xml:space="preserve">, </w:t>
+      </w:r>
+      <w:r>
+        <w:rPr>
+          <w:rFonts w:ascii="Calibri" w:hAnsi="Calibri" w:cs="Calibri"/>
+          <w:sz w:val="24"/>
+          <w:szCs w:val="24"/>
+          <w:lang w:val="en-US"/>
+        </w:rPr>
+        <w:t xml:space="preserve">or mitigate soil erosion </w:t>
+      </w:r>
+      <w:r>
+        <w:rPr>
+          <w:rFonts w:ascii="Calibri" w:hAnsi="Calibri" w:cs="Calibri"/>
+          <w:sz w:val="24"/>
+          <w:szCs w:val="24"/>
+          <w:lang w:val="en-US"/>
+        </w:rPr>
+        <w:fldChar w:fldCharType="begin"/>
+      </w:r>
+      <w:r>
+        <w:rPr>
+          <w:rFonts w:ascii="Calibri" w:hAnsi="Calibri" w:cs="Calibri"/>
+          <w:sz w:val="24"/>
+          <w:szCs w:val="24"/>
+          <w:lang w:val="en-US"/>
+        </w:rPr>
+        <w:instrText xml:space="preserve"> ADDIN ZOTERO_ITEM CSL_CITATION {"citationID":"uzAw4jiw","properties":{"formattedCitation":"(Moreau et al., 2020)","plainCitation":"(Moreau et al., 2020)","noteIndex":0},"citationItems":[{"id":1502,"uris":["http://zotero.org/users/3599437/items/A8XSM9YL"],"itemData":{"id":1502,"type":"article-journal","abstract":"Weeds are often solely considered with a negative viewpoint, but they may also provide services for agroecosystems. Especially, the residual weed flora that is tolerated by integrated crop protection may contribute to a reduction of nitrate leaching and soil erosion during the summer and autumn fallow. To date, the determinants underlying these environmental weed benefits are largely unknown. The present study developed new indicators to account for the potential beneficial role of annual weed flora to reduce nitrate leaching and soil erosion at the field scale, and then calculated them from the outputs of a weed dynamics model. The aim was to analyse which cropping systems facilitate residual weed flora to reduce nitrate leaching and soil erosion, while minimizing negative weed impacts on crop production. When developing the indicators, the potential weed-based reduction of nitrate leaching was considered to increase with both the growth of the weed flora and the weed species potential to take up nitrogen; the potential weed-based reduction of soil erosion was assumed to increase with soil cover by weeds when soil cover by cash crops was low. Our simulation study included 259 arable cropping systems (covering a wide range of herbicide and tillage intensity, with each cropping system simulated over 28 years and repeated 10 times with 10 different weather series) in which the dynamics of 25 annual weed species was simulated. Simulations showed that the cropping systems promoting a high potential weed-based reduction of nitrate leaching were generally also those with a high potential weed-based reduction of soil erosion, pointing to a compatibility between these benefits provided by the weed flora. However, the cropping systems promoting these environmental benefits were generally also those that presented the highest crop yield losses. Tillage and crop rotation were identified as the cultural techniques with the greatest influence on the potential weed-based reduction of nitrate leaching and soil erosion, while herbicides had a more limited effect. Most of the studied cropping systems (representing “real situations” in which farmers or experimenters make the decisions about crop rotations and cultural techniques) tended to favour low crop yield losses rather than high weed-based environmental benefits. Interestingly, a few systems achieved both objectives. Systems that achieved relatively low crop yield losses and high weed-based environmental benefits mainly combined infrequent superficial tillage operations, with a low proportion of winter crops in the rotation and a very low tillage depth. Finally, only a few weed traits determined the role of the weed flora to potentially reduce nitrate leaching and soil erosion. They were seed traits (seed lipid content, seed area per weight and seed coat thickness), driving the early and fast appearance of the weed canopy after weed seed shed. This suggests that, for annual weed species, a high weed flora potential to reduce nitrate leaching and soil erosion is not restricted to specific weed species able to take up nitrogen and cover soil. Thus, our simulation study indicates that such a high potential to reduce nitrate leaching and soil erosion could therefore be reached in very different agroecosystems in terms of weed seed bank.","container-title":"European Journal of Agronomy","DOI":"10.1016/j.eja.2020.126015","ISSN":"1161-0301","journalAbbreviation":"European Journal of Agronomy","page":"126015","source":"ScienceDirect","title":"In which cropping systems can residual weeds reduce nitrate leaching and soil erosion?","volume":"119","author":[{"family":"Moreau","given":"Delphine"},{"family":"Pointurier","given":"Olivia"},{"family":"Nicolardot","given":"Bernard"},{"family":"Villerd","given":"Jean"},{"family":"Colbach","given":"Nathalie"}],"issued":{"date-parts":[["2020",9,1]]}}}],"schema":"https://github.com/citation-style-language/schema/raw/master/csl-citation.json"} </w:instrText>
+      </w:r>
+      <w:r>
+        <w:rPr>
+          <w:rFonts w:ascii="Calibri" w:hAnsi="Calibri" w:cs="Calibri"/>
+          <w:sz w:val="24"/>
+          <w:szCs w:val="24"/>
+          <w:lang w:val="en-US"/>
+        </w:rPr>
+        <w:fldChar w:fldCharType="separate"/>
+      </w:r>
+      <w:r>
+        <w:rPr>
+          <w:rFonts w:ascii="Calibri" w:hAnsi="Calibri" w:cs="Calibri"/>
+          <w:sz w:val="24"/>
+          <w:lang w:val="en-US"/>
+        </w:rPr>
+        <w:t>(Moreau et al., 2020)</w:t>
+      </w:r>
+      <w:r>
+        <w:rPr>
+          <w:rFonts w:ascii="Calibri" w:hAnsi="Calibri" w:cs="Calibri"/>
+          <w:sz w:val="24"/>
+          <w:szCs w:val="24"/>
+          <w:lang w:val="en-US"/>
+        </w:rPr>
+        <w:fldChar w:fldCharType="end"/>
+      </w:r>
+      <w:r>
+        <w:rPr>
+          <w:rFonts w:ascii="Calibri" w:hAnsi="Calibri" w:cs="Calibri"/>
+          <w:sz w:val="24"/>
+          <w:szCs w:val="24"/>
+          <w:lang w:val="en-US"/>
+        </w:rPr>
+        <w:t xml:space="preserve"> </w:t>
+      </w:r>
+    </w:p>
+    <w:p>
+      <w:pPr>
+        <w:rPr>
+          <w:rFonts w:ascii="Calibri" w:hAnsi="Calibri" w:cs="Calibri"/>
+          <w:sz w:val="24"/>
+          <w:szCs w:val="24"/>
+          <w:lang w:val="en-US"/>
+        </w:rPr>
+      </w:pPr>
       <w:r>
         <w:rPr>
           <w:rFonts w:ascii="Calibri" w:hAnsi="Calibri" w:cs="Calibri"/>
@@ -1528,261 +1663,7 @@
           <w:szCs w:val="24"/>
           <w:lang w:val="en-US"/>
         </w:rPr>
-        <w:t>Blaix</w:t>
-      </w:r>
-      <w:proofErr w:type="spellEnd"/>
-      <w:r>
-        <w:rPr>
-          <w:rFonts w:ascii="Calibri" w:hAnsi="Calibri" w:cs="Calibri"/>
-          <w:i/>
-          <w:iCs/>
-          <w:sz w:val="24"/>
-          <w:szCs w:val="24"/>
-          <w:lang w:val="en-US"/>
-        </w:rPr>
-        <w:t xml:space="preserve"> et al., 2018; Huang et al., 2018b)</w:t>
-      </w:r>
-      <w:r>
-        <w:rPr>
-          <w:rFonts w:ascii="Calibri" w:hAnsi="Calibri" w:cs="Calibri"/>
-          <w:sz w:val="24"/>
-          <w:szCs w:val="24"/>
-          <w:lang w:val="en-US"/>
-        </w:rPr>
-        <w:t xml:space="preserve"> </w:t>
-      </w:r>
-      <w:r>
-        <w:rPr>
-          <w:rFonts w:ascii="Calibri" w:hAnsi="Calibri" w:cs="Calibri"/>
-          <w:sz w:val="24"/>
-          <w:szCs w:val="24"/>
-          <w:lang w:val="en-US"/>
-        </w:rPr>
-        <w:fldChar w:fldCharType="begin"/>
-      </w:r>
-      <w:r>
-        <w:rPr>
-          <w:rFonts w:ascii="Calibri" w:hAnsi="Calibri" w:cs="Calibri"/>
-          <w:sz w:val="24"/>
-          <w:szCs w:val="24"/>
-          <w:lang w:val="en-US"/>
-        </w:rPr>
-        <w:instrText xml:space="preserve"> ADDIN ZOTERO_ITEM CSL_CITATION {"citationID":"2vc2BEbW","properties":{"formattedCitation":"(Sullivan et al., 2017)","plainCitation":"(Sullivan et al., 2017)","noteIndex":0},"citationItems":[{"id":1491,"uris":["http://zotero.org/users/3599437/items/J4YQVFCA"],"itemData":{"id":1491,"type":"article-journal","abstract":"This study investigated the ability of several plant species commonly occurring as weeds in Australian cropping systems to produce root exudates that inhibit nitrification via biological nitrification inhibition (BNI). Seedlings of wild radish (Raphanus raphanistrum), great brome grass (Bromus diandrus), wild oats (Avena fatua), annual ryegrass (Lolium rigidum) and Brachiaria humidicola (BNI-positive control) were grown in hydroponics, and the impact of their root exudates on NO3– production by Nitrosomonas europaea was measured in a pure-culture assay. A pot study (soil-based assay) was then conducted to confirm the ability of the weeds to inhibit nitrification in whole soils. All of the tested weeds slowed NO3– production by N. europaea in the pure-culture assay and significantly inhibited potential nitrification rates in soil-based assays. Root exudates produced by wild radish were the most inhibitory, slowing NO3– production by the pure culture of N. europaea by 53 ± 6.1% and completely inhibiting nitrification in the soil-based assay. The other weed species all had BNI capacities comparable to that of B. humidicola and significantly higher than that previously reported for wheat cv. Janz. This study demonstrates that several commonly occurring weed species have BNI capacity. By altering the N cycle, and retaining NH4+ in the soils in which they grow, these weeds may gain a competitive advantage over species (including crops) that prefer NO3–. Increasing our understanding of how weeds compete with crops for N may open avenues for novel weed-management strategies.","container-title":"Crop and Pasture Science","DOI":"10.1071/CP17243","ISSN":"1836-5795","issue":"8","journalAbbreviation":"Crop Pasture Sci.","language":"en","note":"publisher: CSIRO PUBLISHING","page":"798-804","source":"www.publish.csiro.au","title":"Biological nitrification inhibition by weeds: wild radish, brome grass, wild oats and annual ryegrass decrease nitrification rates in their rhizospheres","title-short":"Biological nitrification inhibition by weeds","volume":"68","author":[{"family":"Sullivan","given":"Cathryn A. O’"},{"family":"Whisson","given":"Kelley"},{"family":"Treble","given":"Karen"},{"family":"Roper","given":"Margaret M."},{"family":"Micin","given":"Shayne F."},{"family":"Ward","given":"Philip R."}],"issued":{"date-parts":[["2017",10,6]]}}}],"schema":"https://github.com/citation-style-language/schema/raw/master/csl-citation.json"} </w:instrText>
-      </w:r>
-      <w:r>
-        <w:rPr>
-          <w:rFonts w:ascii="Calibri" w:hAnsi="Calibri" w:cs="Calibri"/>
-          <w:sz w:val="24"/>
-          <w:szCs w:val="24"/>
-          <w:lang w:val="en-US"/>
-        </w:rPr>
-        <w:fldChar w:fldCharType="separate"/>
-      </w:r>
-      <w:r>
-        <w:rPr>
-          <w:rFonts w:ascii="Calibri" w:hAnsi="Calibri" w:cs="Calibri"/>
-          <w:sz w:val="24"/>
-          <w:szCs w:val="24"/>
-          <w:lang w:val="en-US"/>
-        </w:rPr>
-        <w:t>(Sullivan et al., 2017)</w:t>
-      </w:r>
-      <w:r>
-        <w:rPr>
-          <w:rFonts w:ascii="Calibri" w:hAnsi="Calibri" w:cs="Calibri"/>
-          <w:sz w:val="24"/>
-          <w:szCs w:val="24"/>
-          <w:lang w:val="en-US"/>
-        </w:rPr>
-        <w:fldChar w:fldCharType="end"/>
-      </w:r>
-      <w:r>
-        <w:rPr>
-          <w:rFonts w:ascii="Calibri" w:hAnsi="Calibri" w:cs="Calibri"/>
-          <w:sz w:val="24"/>
-          <w:szCs w:val="24"/>
-          <w:lang w:val="en-US"/>
-        </w:rPr>
-        <w:t xml:space="preserve">, </w:t>
-      </w:r>
-      <w:r>
-        <w:rPr>
-          <w:rFonts w:ascii="Calibri" w:hAnsi="Calibri" w:cs="Calibri"/>
-          <w:sz w:val="24"/>
-          <w:szCs w:val="24"/>
-          <w:lang w:val="en-US"/>
-        </w:rPr>
-        <w:t xml:space="preserve">contribute to soil organic carbon </w:t>
-      </w:r>
-      <w:r>
-        <w:rPr>
-          <w:rFonts w:ascii="Calibri" w:hAnsi="Calibri" w:cs="Calibri"/>
-          <w:sz w:val="24"/>
-          <w:szCs w:val="24"/>
-          <w:lang w:val="en-US"/>
-        </w:rPr>
-        <w:t xml:space="preserve"> </w:t>
-      </w:r>
-      <w:r>
-        <w:rPr>
-          <w:rFonts w:ascii="Calibri" w:hAnsi="Calibri" w:cs="Calibri"/>
-          <w:sz w:val="24"/>
-          <w:szCs w:val="24"/>
-          <w:lang w:val="en-US"/>
-        </w:rPr>
-        <w:fldChar w:fldCharType="begin"/>
-      </w:r>
-      <w:r>
-        <w:rPr>
-          <w:rFonts w:ascii="Calibri" w:hAnsi="Calibri" w:cs="Calibri"/>
-          <w:sz w:val="24"/>
-          <w:szCs w:val="24"/>
-          <w:lang w:val="en-US"/>
-        </w:rPr>
-        <w:instrText xml:space="preserve"> ADDIN ZOTERO_ITEM CSL_CITATION {"citationID":"c5pMaXqX","properties":{"formattedCitation":"(Jian et al., 2020)","plainCitation":"(Jian et al., 2020)","noteIndex":0},"citationItems":[{"id":1482,"uris":["http://zotero.org/users/3599437/items/EL75SHRF"],"itemData":{"id":1482,"type":"article-journal","abstract":"Including cover crops within agricultural rotations may increase soil organic carbon (SOC). However, contradictory findings generated by on-site experiments make it necessary to perform a comprehensive assessment of interactions between cover crops, environmental and management factors, and changes in SOC. In this study, we collected data from studies that compared agricultural production with and without cover crops, and then analyzed those data using meta-analysis and regression. Our results showed that including cover crops into rotations significantly increased SOC, with an overall mean change of 15.5% (95% confidence interval of 13.8%–17.3%). Whereas medium-textured soils had highest SOC stocks (overall means of 39 Mg ha−1 with and 37 Mg ha−1 without cover crops), fine-textured soils showed the greatest increase in SOC after the inclusion of cover crops (mean change of 39.5%). Coarse-textured (11.4%) and medium-textured soils (10.3%) had comparatively smaller changes in SOC, while soils in temperate climates had greater changes (18.7%) than those in tropical climates (7.2%). Cover crop mixtures resulted in greater increases in SOC compared to mono-species cover crops, and using legumes caused greater SOC increases than grass species. Cover crop biomass positively affected SOC changes while carbon:nitrogen ratio of cover crop biomass was negatively correlated with SOC changes. Cover cropping was associated with significant SOC increases in shallow soils (≤30 cm), but not in subsurface soils (&gt;30 cm). The regression analysis revealed that SOC changes from cover cropping correlated with improvements in soil quality, specifically decreased runoff and erosion and increased mineralizable carbon, mineralizable nitrogen, and soil nitrogen. Soil carbon change was also affected by annual temperature, number of years after start of cover crop usage, latitude, and initial SOC concentrations. Finally, the mean rate of carbon sequestration from cover cropping across all studies was 0.56 Mg ha−1 yr−1. If 15% of current global cropland were to adopt cover crops, this value would translate to 0.16 ± 0.06 Pg of carbon sequestered per year, which is ~1–2% of current fossil fuels emissions. Altogether, these results indicated that the inclusion of cover crops into agricultural rotations can enhance soil carbon concentrations, improve many soil quality parameters, and serve as a potential sink for atmosphere CO2.","container-title":"Soil Biology and Biochemistry","DOI":"10.1016/j.soilbio.2020.107735","ISSN":"0038-0717","journalAbbreviation":"Soil Biology and Biochemistry","page":"107735","source":"ScienceDirect","title":"A meta-analysis of global cropland soil carbon changes due to cover cropping","volume":"143","author":[{"family":"Jian","given":"Jinshi"},{"family":"Du","given":"Xuan"},{"family":"Reiter","given":"Mark S."},{"family":"Stewart","given":"Ryan D."}],"issued":{"date-parts":[["2020",4,1]]}}}],"schema":"https://github.com/citation-style-language/schema/raw/master/csl-citation.json"} </w:instrText>
-      </w:r>
-      <w:r>
-        <w:rPr>
-          <w:rFonts w:ascii="Calibri" w:hAnsi="Calibri" w:cs="Calibri"/>
-          <w:sz w:val="24"/>
-          <w:szCs w:val="24"/>
-          <w:lang w:val="en-US"/>
-        </w:rPr>
-        <w:fldChar w:fldCharType="separate"/>
-      </w:r>
-      <w:r>
-        <w:rPr>
-          <w:rFonts w:ascii="Calibri" w:hAnsi="Calibri" w:cs="Calibri"/>
-          <w:sz w:val="24"/>
-          <w:szCs w:val="24"/>
-          <w:lang w:val="en-US"/>
-        </w:rPr>
-        <w:t>(Jian et al., 2020)</w:t>
-      </w:r>
-      <w:r>
-        <w:rPr>
-          <w:rFonts w:ascii="Calibri" w:hAnsi="Calibri" w:cs="Calibri"/>
-          <w:sz w:val="24"/>
-          <w:szCs w:val="24"/>
-          <w:lang w:val="en-US"/>
-        </w:rPr>
-        <w:fldChar w:fldCharType="end"/>
-      </w:r>
-      <w:r>
-        <w:rPr>
-          <w:rFonts w:ascii="Calibri" w:hAnsi="Calibri" w:cs="Calibri"/>
-          <w:sz w:val="24"/>
-          <w:szCs w:val="24"/>
-          <w:lang w:val="en-US"/>
-        </w:rPr>
-        <w:t xml:space="preserve">, </w:t>
-      </w:r>
-      <w:r>
-        <w:rPr>
-          <w:rFonts w:ascii="Calibri" w:hAnsi="Calibri" w:cs="Calibri"/>
-          <w:sz w:val="24"/>
-          <w:szCs w:val="24"/>
-          <w:lang w:val="en-US"/>
-        </w:rPr>
-        <w:t xml:space="preserve">or mitigate soil erosion </w:t>
-      </w:r>
-      <w:r>
-        <w:rPr>
-          <w:rFonts w:ascii="Calibri" w:hAnsi="Calibri" w:cs="Calibri"/>
-          <w:sz w:val="24"/>
-          <w:szCs w:val="24"/>
-          <w:lang w:val="en-US"/>
-        </w:rPr>
-        <w:fldChar w:fldCharType="begin"/>
-      </w:r>
-      <w:r>
-        <w:rPr>
-          <w:rFonts w:ascii="Calibri" w:hAnsi="Calibri" w:cs="Calibri"/>
-          <w:sz w:val="24"/>
-          <w:szCs w:val="24"/>
-          <w:lang w:val="en-US"/>
-        </w:rPr>
-        <w:instrText xml:space="preserve"> ADDIN ZOTERO_ITEM CSL_CITATION {"citationID":"uzAw4jiw","properties":{"formattedCitation":"(Moreau et al., 2020)","plainCitation":"(Moreau et al., 2020)","noteIndex":0},"citationItems":[{"id":1502,"uris":["http://zotero.org/users/3599437/items/A8XSM9YL"],"itemData":{"id":1502,"type":"article-journal","abstract":"Weeds are often solely considered with a negative viewpoint, but they may also provide services for agroecosystems. Especially, the residual weed flora that is tolerated by integrated crop protection may contribute to a reduction of nitrate leaching and soil erosion during the summer and autumn fallow. To date, the determinants underlying these environmental weed benefits are largely unknown. The present study developed new indicators to account for the potential beneficial role of annual weed flora to reduce nitrate leaching and soil erosion at the field scale, and then calculated them from the outputs of a weed dynamics model. The aim was to analyse which cropping systems facilitate residual weed flora to reduce nitrate leaching and soil erosion, while minimizing negative weed impacts on crop production. When developing the indicators, the potential weed-based reduction of nitrate leaching was considered to increase with both the growth of the weed flora and the weed species potential to take up nitrogen; the potential weed-based reduction of soil erosion was assumed to increase with soil cover by weeds when soil cover by cash crops was low. Our simulation study included 259 arable cropping systems (covering a wide range of herbicide and tillage intensity, with each cropping system simulated over 28 years and repeated 10 times with 10 different weather series) in which the dynamics of 25 annual weed species was simulated. Simulations showed that the cropping systems promoting a high potential weed-based reduction of nitrate leaching were generally also those with a high potential weed-based reduction of soil erosion, pointing to a compatibility between these benefits provided by the weed flora. However, the cropping systems promoting these environmental benefits were generally also those that presented the highest crop yield losses. Tillage and crop rotation were identified as the cultural techniques with the greatest influence on the potential weed-based reduction of nitrate leaching and soil erosion, while herbicides had a more limited effect. Most of the studied cropping systems (representing “real situations” in which farmers or experimenters make the decisions about crop rotations and cultural techniques) tended to favour low crop yield losses rather than high weed-based environmental benefits. Interestingly, a few systems achieved both objectives. Systems that achieved relatively low crop yield losses and high weed-based environmental benefits mainly combined infrequent superficial tillage operations, with a low proportion of winter crops in the rotation and a very low tillage depth. Finally, only a few weed traits determined the role of the weed flora to potentially reduce nitrate leaching and soil erosion. They were seed traits (seed lipid content, seed area per weight and seed coat thickness), driving the early and fast appearance of the weed canopy after weed seed shed. This suggests that, for annual weed species, a high weed flora potential to reduce nitrate leaching and soil erosion is not restricted to specific weed species able to take up nitrogen and cover soil. Thus, our simulation study indicates that such a high potential to reduce nitrate leaching and soil erosion could therefore be reached in very different agroecosystems in terms of weed seed bank.","container-title":"European Journal of Agronomy","DOI":"10.1016/j.eja.2020.126015","ISSN":"1161-0301","journalAbbreviation":"European Journal of Agronomy","page":"126015","source":"ScienceDirect","title":"In which cropping systems can residual weeds reduce nitrate leaching and soil erosion?","volume":"119","author":[{"family":"Moreau","given":"Delphine"},{"family":"Pointurier","given":"Olivia"},{"family":"Nicolardot","given":"Bernard"},{"family":"Villerd","given":"Jean"},{"family":"Colbach","given":"Nathalie"}],"issued":{"date-parts":[["2020",9,1]]}}}],"schema":"https://github.com/citation-style-language/schema/raw/master/csl-citation.json"} </w:instrText>
-      </w:r>
-      <w:r>
-        <w:rPr>
-          <w:rFonts w:ascii="Calibri" w:hAnsi="Calibri" w:cs="Calibri"/>
-          <w:sz w:val="24"/>
-          <w:szCs w:val="24"/>
-          <w:lang w:val="en-US"/>
-        </w:rPr>
-        <w:fldChar w:fldCharType="separate"/>
-      </w:r>
-      <w:r>
-        <w:rPr>
-          <w:rFonts w:ascii="Calibri" w:hAnsi="Calibri" w:cs="Calibri"/>
-          <w:sz w:val="24"/>
-          <w:lang w:val="en-US"/>
-        </w:rPr>
-        <w:t>(Moreau et al., 2020)</w:t>
-      </w:r>
-      <w:r>
-        <w:rPr>
-          <w:rFonts w:ascii="Calibri" w:hAnsi="Calibri" w:cs="Calibri"/>
-          <w:sz w:val="24"/>
-          <w:szCs w:val="24"/>
-          <w:lang w:val="en-US"/>
-        </w:rPr>
-        <w:fldChar w:fldCharType="end"/>
-      </w:r>
-      <w:r>
-        <w:rPr>
-          <w:rFonts w:ascii="Calibri" w:hAnsi="Calibri" w:cs="Calibri"/>
-          <w:sz w:val="24"/>
-          <w:szCs w:val="24"/>
-          <w:lang w:val="en-US"/>
-        </w:rPr>
-        <w:t xml:space="preserve"> </w:t>
-      </w:r>
-    </w:p>
-    <w:p>
-      <w:pPr>
-        <w:rPr>
-          <w:rFonts w:ascii="Calibri" w:hAnsi="Calibri" w:cs="Calibri"/>
-          <w:sz w:val="24"/>
-          <w:szCs w:val="24"/>
-          <w:lang w:val="en-US"/>
-        </w:rPr>
-      </w:pPr>
-      <w:r>
-        <w:rPr>
-          <w:rFonts w:ascii="Calibri" w:hAnsi="Calibri" w:cs="Calibri"/>
-          <w:i/>
-          <w:iCs/>
-          <w:sz w:val="24"/>
-          <w:szCs w:val="24"/>
-          <w:lang w:val="en-US"/>
-        </w:rPr>
-        <w:t>However, weeds also provide services for agroecosystems, promoting plant biodiversity and feeding other organisms potentially valuable to crop production (</w:t>
-      </w:r>
-      <w:proofErr w:type="spellStart"/>
-      <w:r>
-        <w:rPr>
-          <w:rFonts w:ascii="Calibri" w:hAnsi="Calibri" w:cs="Calibri"/>
-          <w:i/>
-          <w:iCs/>
-          <w:sz w:val="24"/>
-          <w:szCs w:val="24"/>
-          <w:lang w:val="en-US"/>
-        </w:rPr>
-        <w:t>e.g</w:t>
-      </w:r>
-      <w:proofErr w:type="spellEnd"/>
-      <w:r>
-        <w:rPr>
-          <w:rFonts w:ascii="Calibri" w:hAnsi="Calibri" w:cs="Calibri"/>
-          <w:i/>
-          <w:iCs/>
-          <w:sz w:val="24"/>
-          <w:szCs w:val="24"/>
-          <w:lang w:val="en-US"/>
-        </w:rPr>
-        <w:t xml:space="preserve"> pollinators, beneficial predators such as carabid beetles) (Petit et al., 2011; Kulkarni et al., 2015; Rollin et al., 2016).</w:t>
+        <w:t>However, weeds also provide services for agroecosystems, promoting plant biodiversity and feeding other organisms potentially valuable to crop production (e.g pollinators, beneficial predators such as carabid beetles) (Petit et al., 2011; Kulkarni et al., 2015; Rollin et al., 2016).</w:t>
       </w:r>
     </w:p>
     <w:p>
@@ -2601,25 +2482,14 @@
           <w:lang w:val="en-US"/>
         </w:rPr>
       </w:pPr>
-      <w:proofErr w:type="gramStart"/>
-      <w:r>
-        <w:rPr>
-          <w:rFonts w:ascii="Calibri" w:hAnsi="Calibri" w:cs="Calibri"/>
-          <w:sz w:val="24"/>
-          <w:szCs w:val="24"/>
-          <w:lang w:val="en-US"/>
-        </w:rPr>
-        <w:t>Paper</w:t>
-      </w:r>
-      <w:proofErr w:type="gramEnd"/>
-      <w:r>
-        <w:rPr>
-          <w:rFonts w:ascii="Calibri" w:hAnsi="Calibri" w:cs="Calibri"/>
-          <w:sz w:val="24"/>
-          <w:szCs w:val="24"/>
-          <w:lang w:val="en-US"/>
-        </w:rPr>
-        <w:t xml:space="preserve"> I reviewed showed weedy control had more diversity</w:t>
+      <w:r>
+        <w:rPr>
+          <w:rFonts w:ascii="Calibri" w:hAnsi="Calibri" w:cs="Calibri"/>
+          <w:sz w:val="24"/>
+          <w:szCs w:val="24"/>
+          <w:lang w:val="en-US"/>
+        </w:rPr>
+        <w:t>Paper I reviewed showed weedy control had more diversity</w:t>
       </w:r>
     </w:p>
     <w:p>
@@ -2710,27 +2580,7 @@
           <w:szCs w:val="24"/>
           <w:lang w:val="en-US"/>
         </w:rPr>
-        <w:t xml:space="preserve">Used </w:t>
-      </w:r>
-      <w:proofErr w:type="spellStart"/>
-      <w:r>
-        <w:rPr>
-          <w:rFonts w:ascii="Calibri" w:hAnsi="Calibri" w:cs="Calibri"/>
-          <w:sz w:val="24"/>
-          <w:szCs w:val="24"/>
-          <w:lang w:val="en-US"/>
-        </w:rPr>
-        <w:t>Yvoz</w:t>
-      </w:r>
-      <w:proofErr w:type="spellEnd"/>
-      <w:r>
-        <w:rPr>
-          <w:rFonts w:ascii="Calibri" w:hAnsi="Calibri" w:cs="Calibri"/>
-          <w:sz w:val="24"/>
-          <w:szCs w:val="24"/>
-          <w:lang w:val="en-US"/>
-        </w:rPr>
-        <w:t>, they provided field-based values to drive their estimates</w:t>
+        <w:t>Used Yvoz, they provided field-based values to drive their estimates</w:t>
       </w:r>
     </w:p>
     <w:p>
@@ -3211,27 +3061,7 @@
           <w:szCs w:val="24"/>
           <w:lang w:val="en-US"/>
         </w:rPr>
-        <w:t xml:space="preserve">? </w:t>
-      </w:r>
-      <w:proofErr w:type="spellStart"/>
-      <w:r>
-        <w:rPr>
-          <w:rFonts w:ascii="Calibri" w:hAnsi="Calibri" w:cs="Calibri"/>
-          <w:sz w:val="24"/>
-          <w:szCs w:val="24"/>
-          <w:lang w:val="en-US"/>
-        </w:rPr>
-        <w:t>Adeux</w:t>
-      </w:r>
-      <w:proofErr w:type="spellEnd"/>
-      <w:r>
-        <w:rPr>
-          <w:rFonts w:ascii="Calibri" w:hAnsi="Calibri" w:cs="Calibri"/>
-          <w:sz w:val="24"/>
-          <w:szCs w:val="24"/>
-          <w:lang w:val="en-US"/>
-        </w:rPr>
-        <w:t xml:space="preserve"> et al. 2023</w:t>
+        <w:t>? Adeux et al. 2023</w:t>
       </w:r>
     </w:p>
     <w:p>
@@ -3395,21 +3225,7 @@
         <w:rPr>
           <w:lang w:val="en-US"/>
         </w:rPr>
-        <w:t>s primary tillage system (four levels</w:t>
-      </w:r>
-      <w:proofErr w:type="gramStart"/>
-      <w:r>
-        <w:rPr>
-          <w:lang w:val="en-US"/>
-        </w:rPr>
-        <w:t>)</w:t>
-      </w:r>
-      <w:proofErr w:type="gramEnd"/>
-      <w:r>
-        <w:rPr>
-          <w:lang w:val="en-US"/>
-        </w:rPr>
-        <w:t xml:space="preserve"> and the sub-sub-plot (six levels) was established to accommodate various sub-treatments within rotation and tillage combinations (see for example Melander et al. </w:t>
+        <w:t xml:space="preserve">s primary tillage system (four levels) and the sub-sub-plot (six levels) was established to accommodate various sub-treatments within rotation and tillage combinations (see for example Melander et al. </w:t>
       </w:r>
       <w:r>
         <w:rPr>
@@ -3486,19 +3302,11 @@
           <w:lang w:val="en-US"/>
         </w:rPr>
       </w:pPr>
-      <w:proofErr w:type="gramStart"/>
-      <w:r>
-        <w:rPr>
-          <w:lang w:val="en-US"/>
-        </w:rPr>
-        <w:t>For the purpose of</w:t>
-      </w:r>
-      <w:proofErr w:type="gramEnd"/>
-      <w:r>
-        <w:rPr>
-          <w:lang w:val="en-US"/>
-        </w:rPr>
-        <w:t xml:space="preserve"> the present study, two cropping systems were selected that had the same sequence of crops but with different straw management</w:t>
+      <w:r>
+        <w:rPr>
+          <w:lang w:val="en-US"/>
+        </w:rPr>
+        <w:t>For the purpose of the present study, two cropping systems were selected that had the same sequence of crops but with different straw management</w:t>
       </w:r>
       <w:r>
         <w:rPr>
@@ -3862,39 +3670,17 @@
         </w:rPr>
         <w:t>c</w:t>
       </w:r>
-      <w:proofErr w:type="spellStart"/>
-      <w:r>
-        <w:rPr>
-          <w:lang w:val="en-GB"/>
-        </w:rPr>
-        <w:t>rops</w:t>
-      </w:r>
-      <w:proofErr w:type="spellEnd"/>
-      <w:r>
-        <w:rPr>
-          <w:lang w:val="en-GB"/>
-        </w:rPr>
-        <w:t xml:space="preserve"> were then sown with a</w:t>
-      </w:r>
-      <w:r>
-        <w:rPr>
-          <w:lang w:val="en-GB"/>
-        </w:rPr>
-        <w:t xml:space="preserve"> traditional seed drill (Nordsten Lift-o-</w:t>
-      </w:r>
-      <w:proofErr w:type="spellStart"/>
-      <w:r>
-        <w:rPr>
-          <w:lang w:val="en-GB"/>
-        </w:rPr>
-        <w:t>matic</w:t>
-      </w:r>
-      <w:proofErr w:type="spellEnd"/>
-      <w:r>
-        <w:rPr>
-          <w:lang w:val="en-GB"/>
-        </w:rPr>
-        <w:t xml:space="preserve"> CLH300) </w:t>
+      <w:r>
+        <w:rPr>
+          <w:lang w:val="en-GB"/>
+        </w:rPr>
+        <w:t>rops were then sown with a</w:t>
+      </w:r>
+      <w:r>
+        <w:rPr>
+          <w:lang w:val="en-GB"/>
+        </w:rPr>
+        <w:t xml:space="preserve"> traditional seed drill (Nordsten Lift-o-matic CLH300) </w:t>
       </w:r>
       <w:r>
         <w:rPr>
@@ -3938,7 +3724,6 @@
         </w:rPr>
         <w:t xml:space="preserve"> </w:t>
       </w:r>
-      <w:proofErr w:type="gramStart"/>
       <w:r>
         <w:rPr>
           <w:lang w:val="en-US"/>
@@ -3956,14 +3741,7 @@
         <w:rPr>
           <w:lang w:val="en-GB"/>
         </w:rPr>
-        <w:t>Horsch</w:t>
-      </w:r>
-      <w:proofErr w:type="gramEnd"/>
-      <w:r>
-        <w:rPr>
-          <w:lang w:val="en-GB"/>
-        </w:rPr>
-        <w:t xml:space="preserve"> Terrano 3 FX stubble tine cultivator </w:t>
+        <w:t xml:space="preserve">Horsch Terrano 3 FX stubble tine cultivator </w:t>
       </w:r>
       <w:r>
         <w:rPr>
@@ -4013,21 +3791,7 @@
         <w:rPr>
           <w:lang w:val="en-GB"/>
         </w:rPr>
-        <w:t xml:space="preserve">with a chisel coulter (Horsch </w:t>
-      </w:r>
-      <w:proofErr w:type="spellStart"/>
-      <w:r>
-        <w:rPr>
-          <w:lang w:val="en-GB"/>
-        </w:rPr>
-        <w:t>Airseeder</w:t>
-      </w:r>
-      <w:proofErr w:type="spellEnd"/>
-      <w:r>
-        <w:rPr>
-          <w:lang w:val="en-GB"/>
-        </w:rPr>
-        <w:t xml:space="preserve"> CO 3)</w:t>
+        <w:t>with a chisel coulter (Horsch Airseeder CO 3)</w:t>
       </w:r>
       <w:r>
         <w:rPr>
@@ -4190,21 +3954,7 @@
         <w:rPr>
           <w:lang w:val="en-US"/>
         </w:rPr>
-        <w:t xml:space="preserve">plot treatments were maintained for 2018 and 2019. The sampling area for all measurements </w:t>
-      </w:r>
-      <w:proofErr w:type="gramStart"/>
-      <w:r>
-        <w:rPr>
-          <w:lang w:val="en-US"/>
-        </w:rPr>
-        <w:t>was located in</w:t>
-      </w:r>
-      <w:proofErr w:type="gramEnd"/>
-      <w:r>
-        <w:rPr>
-          <w:lang w:val="en-US"/>
-        </w:rPr>
-        <w:t xml:space="preserve"> the inner 1.5 m x 10 m area of the sub-sub-plots. </w:t>
+        <w:t xml:space="preserve">plot treatments were maintained for 2018 and 2019. The sampling area for all measurements was located in the inner 1.5 m x 10 m area of the sub-sub-plots. </w:t>
       </w:r>
     </w:p>
     <w:p>
@@ -4376,25 +4126,7 @@
                 <w:iCs/>
                 <w:lang w:val="en-US"/>
               </w:rPr>
-              <w:t xml:space="preserve">Lolium </w:t>
-            </w:r>
-            <w:proofErr w:type="spellStart"/>
-            <w:r>
-              <w:rPr>
-                <w:i/>
-                <w:iCs/>
-                <w:lang w:val="en-US"/>
-              </w:rPr>
-              <w:t>perenne</w:t>
-            </w:r>
-            <w:proofErr w:type="spellEnd"/>
-            <w:r>
-              <w:rPr>
-                <w:i/>
-                <w:iCs/>
-                <w:lang w:val="en-US"/>
-              </w:rPr>
-              <w:t>)</w:t>
+              <w:t>Lolium perenne)</w:t>
             </w:r>
             <w:r>
               <w:rPr>
@@ -5413,18 +5145,8 @@
           <w:iCs/>
           <w:lang w:val="en-GB"/>
         </w:rPr>
-        <w:t xml:space="preserve">Avena </w:t>
-      </w:r>
-      <w:proofErr w:type="spellStart"/>
-      <w:r>
-        <w:rPr>
-          <w:i/>
-          <w:iCs/>
-          <w:lang w:val="en-GB"/>
-        </w:rPr>
-        <w:t>fatua</w:t>
-      </w:r>
-      <w:proofErr w:type="spellEnd"/>
+        <w:t>Avena fatua</w:t>
+      </w:r>
       <w:r>
         <w:rPr>
           <w:lang w:val="en-GB"/>
@@ -5522,13 +5244,14 @@
       </w:tblPr>
       <w:tblGrid>
         <w:gridCol w:w="1199"/>
-        <w:gridCol w:w="3180"/>
-        <w:gridCol w:w="4637"/>
+        <w:gridCol w:w="2263"/>
+        <w:gridCol w:w="3128"/>
+        <w:gridCol w:w="2426"/>
       </w:tblGrid>
       <w:tr>
         <w:tc>
           <w:tcPr>
-            <w:tcW w:w="988" w:type="dxa"/>
+            <w:tcW w:w="1199" w:type="dxa"/>
           </w:tcPr>
           <w:p>
             <w:pPr>
@@ -5550,7 +5273,7 @@
         </w:tc>
         <w:tc>
           <w:tcPr>
-            <w:tcW w:w="3260" w:type="dxa"/>
+            <w:tcW w:w="2263" w:type="dxa"/>
           </w:tcPr>
           <w:p>
             <w:pPr>
@@ -5572,7 +5295,7 @@
         </w:tc>
         <w:tc>
           <w:tcPr>
-            <w:tcW w:w="4768" w:type="dxa"/>
+            <w:tcW w:w="3128" w:type="dxa"/>
           </w:tcPr>
           <w:p>
             <w:pPr>
@@ -5592,11 +5315,33 @@
             </w:r>
           </w:p>
         </w:tc>
+        <w:tc>
+          <w:tcPr>
+            <w:tcW w:w="2426" w:type="dxa"/>
+          </w:tcPr>
+          <w:p>
+            <w:pPr>
+              <w:rPr>
+                <w:b/>
+                <w:bCs/>
+                <w:lang w:val="en-US"/>
+              </w:rPr>
+            </w:pPr>
+            <w:r>
+              <w:rPr>
+                <w:b/>
+                <w:bCs/>
+                <w:lang w:val="en-GB"/>
+              </w:rPr>
+              <w:t>Pesticide Load Indice</w:t>
+            </w:r>
+          </w:p>
+        </w:tc>
       </w:tr>
       <w:tr>
         <w:tc>
           <w:tcPr>
-            <w:tcW w:w="988" w:type="dxa"/>
+            <w:tcW w:w="1199" w:type="dxa"/>
           </w:tcPr>
           <w:p>
             <w:pPr>
@@ -5614,7 +5359,7 @@
         </w:tc>
         <w:tc>
           <w:tcPr>
-            <w:tcW w:w="3260" w:type="dxa"/>
+            <w:tcW w:w="2263" w:type="dxa"/>
           </w:tcPr>
           <w:p>
             <w:pPr>
@@ -5632,7 +5377,7 @@
         </w:tc>
         <w:tc>
           <w:tcPr>
-            <w:tcW w:w="4768" w:type="dxa"/>
+            <w:tcW w:w="3128" w:type="dxa"/>
           </w:tcPr>
           <w:p>
             <w:pPr>
@@ -5652,13 +5397,25 @@
               </w:rPr>
               <w:t>1071-83-6</w:t>
             </w:r>
+          </w:p>
+        </w:tc>
+        <w:tc>
+          <w:tcPr>
+            <w:tcW w:w="2426" w:type="dxa"/>
+          </w:tcPr>
+          <w:p>
+            <w:pPr>
+              <w:rPr>
+                <w:lang w:val="en-GB"/>
+              </w:rPr>
+            </w:pPr>
           </w:p>
         </w:tc>
       </w:tr>
       <w:tr>
         <w:tc>
           <w:tcPr>
-            <w:tcW w:w="988" w:type="dxa"/>
+            <w:tcW w:w="1199" w:type="dxa"/>
           </w:tcPr>
           <w:p>
             <w:pPr>
@@ -5676,7 +5433,7 @@
         </w:tc>
         <w:tc>
           <w:tcPr>
-            <w:tcW w:w="3260" w:type="dxa"/>
+            <w:tcW w:w="2263" w:type="dxa"/>
           </w:tcPr>
           <w:p>
             <w:pPr>
@@ -5694,7 +5451,7 @@
         </w:tc>
         <w:tc>
           <w:tcPr>
-            <w:tcW w:w="4768" w:type="dxa"/>
+            <w:tcW w:w="3128" w:type="dxa"/>
           </w:tcPr>
           <w:p>
             <w:pPr>
@@ -5714,13 +5471,25 @@
               </w:rPr>
               <w:t>1071-83-6</w:t>
             </w:r>
+          </w:p>
+        </w:tc>
+        <w:tc>
+          <w:tcPr>
+            <w:tcW w:w="2426" w:type="dxa"/>
+          </w:tcPr>
+          <w:p>
+            <w:pPr>
+              <w:rPr>
+                <w:lang w:val="en-GB"/>
+              </w:rPr>
+            </w:pPr>
           </w:p>
         </w:tc>
       </w:tr>
       <w:tr>
         <w:tc>
           <w:tcPr>
-            <w:tcW w:w="988" w:type="dxa"/>
+            <w:tcW w:w="1199" w:type="dxa"/>
           </w:tcPr>
           <w:p>
             <w:pPr>
@@ -5738,7 +5507,7 @@
         </w:tc>
         <w:tc>
           <w:tcPr>
-            <w:tcW w:w="3260" w:type="dxa"/>
+            <w:tcW w:w="2263" w:type="dxa"/>
           </w:tcPr>
           <w:p>
             <w:pPr>
@@ -5775,33 +5544,19 @@
         </w:tc>
         <w:tc>
           <w:tcPr>
-            <w:tcW w:w="4768" w:type="dxa"/>
-          </w:tcPr>
-          <w:p>
-            <w:pPr>
-              <w:rPr>
-                <w:lang w:val="en-GB"/>
-              </w:rPr>
-            </w:pPr>
-            <w:r>
-              <w:rPr>
-                <w:lang w:val="en-GB"/>
-              </w:rPr>
-              <w:t xml:space="preserve">6 g ha-1 </w:t>
-            </w:r>
-            <w:proofErr w:type="spellStart"/>
-            <w:r>
-              <w:rPr>
-                <w:lang w:val="en-GB"/>
-              </w:rPr>
-              <w:t>thifensulfuron</w:t>
-            </w:r>
-            <w:proofErr w:type="spellEnd"/>
-            <w:r>
-              <w:rPr>
-                <w:lang w:val="en-GB"/>
-              </w:rPr>
-              <w:t xml:space="preserve">-methyl; CAS </w:t>
+            <w:tcW w:w="3128" w:type="dxa"/>
+          </w:tcPr>
+          <w:p>
+            <w:pPr>
+              <w:rPr>
+                <w:lang w:val="en-GB"/>
+              </w:rPr>
+            </w:pPr>
+            <w:r>
+              <w:rPr>
+                <w:lang w:val="en-GB"/>
+              </w:rPr>
+              <w:t xml:space="preserve">6 g ha-1 thifensulfuron-methyl; CAS </w:t>
             </w:r>
             <w:r>
               <w:rPr>
@@ -5809,57 +5564,55 @@
               </w:rPr>
               <w:t>79277-27-3</w:t>
             </w:r>
+          </w:p>
+        </w:tc>
+        <w:tc>
+          <w:tcPr>
+            <w:tcW w:w="2426" w:type="dxa"/>
+          </w:tcPr>
+          <w:p>
+            <w:pPr>
+              <w:rPr>
+                <w:lang w:val="en-GB"/>
+              </w:rPr>
+            </w:pPr>
           </w:p>
         </w:tc>
       </w:tr>
       <w:tr>
         <w:tc>
           <w:tcPr>
-            <w:tcW w:w="988" w:type="dxa"/>
-          </w:tcPr>
-          <w:p>
-            <w:pPr>
-              <w:rPr>
-                <w:lang w:val="en-GB"/>
-              </w:rPr>
-            </w:pPr>
-          </w:p>
-        </w:tc>
-        <w:tc>
-          <w:tcPr>
-            <w:tcW w:w="3260" w:type="dxa"/>
-          </w:tcPr>
-          <w:p>
-            <w:pPr>
-              <w:rPr>
-                <w:lang w:val="en-GB"/>
-              </w:rPr>
-            </w:pPr>
-            <w:r>
-              <w:rPr>
-                <w:lang w:val="en-GB"/>
-              </w:rPr>
-              <w:t xml:space="preserve">0.15 L ha-1 </w:t>
-            </w:r>
-            <w:proofErr w:type="spellStart"/>
-            <w:r>
-              <w:rPr>
-                <w:lang w:val="en-GB"/>
-              </w:rPr>
-              <w:t>Agropol</w:t>
-            </w:r>
-            <w:proofErr w:type="spellEnd"/>
-            <w:r>
-              <w:rPr>
-                <w:lang w:val="en-GB"/>
-              </w:rPr>
-              <w:t xml:space="preserve"> (a surfactant)</w:t>
-            </w:r>
-          </w:p>
-        </w:tc>
-        <w:tc>
-          <w:tcPr>
-            <w:tcW w:w="4768" w:type="dxa"/>
+            <w:tcW w:w="1199" w:type="dxa"/>
+          </w:tcPr>
+          <w:p>
+            <w:pPr>
+              <w:rPr>
+                <w:lang w:val="en-GB"/>
+              </w:rPr>
+            </w:pPr>
+          </w:p>
+        </w:tc>
+        <w:tc>
+          <w:tcPr>
+            <w:tcW w:w="2263" w:type="dxa"/>
+          </w:tcPr>
+          <w:p>
+            <w:pPr>
+              <w:rPr>
+                <w:lang w:val="en-GB"/>
+              </w:rPr>
+            </w:pPr>
+            <w:r>
+              <w:rPr>
+                <w:lang w:val="en-GB"/>
+              </w:rPr>
+              <w:t>0.15 L ha-1 Agropol (a surfactant)</w:t>
+            </w:r>
+          </w:p>
+        </w:tc>
+        <w:tc>
+          <w:tcPr>
+            <w:tcW w:w="3128" w:type="dxa"/>
           </w:tcPr>
           <w:p>
             <w:pPr>
@@ -5873,13 +5626,25 @@
               </w:rPr>
               <w:t xml:space="preserve">- </w:t>
             </w:r>
+          </w:p>
+        </w:tc>
+        <w:tc>
+          <w:tcPr>
+            <w:tcW w:w="2426" w:type="dxa"/>
+          </w:tcPr>
+          <w:p>
+            <w:pPr>
+              <w:rPr>
+                <w:lang w:val="en-GB"/>
+              </w:rPr>
+            </w:pPr>
           </w:p>
         </w:tc>
       </w:tr>
       <w:tr>
         <w:tc>
           <w:tcPr>
-            <w:tcW w:w="988" w:type="dxa"/>
+            <w:tcW w:w="1199" w:type="dxa"/>
           </w:tcPr>
           <w:p>
             <w:pPr>
@@ -5897,7 +5662,7 @@
         </w:tc>
         <w:tc>
           <w:tcPr>
-            <w:tcW w:w="3260" w:type="dxa"/>
+            <w:tcW w:w="2263" w:type="dxa"/>
           </w:tcPr>
           <w:p>
             <w:pPr>
@@ -5922,53 +5687,25 @@
               <w:rPr>
                 <w:lang w:val="en-GB"/>
               </w:rPr>
-              <w:t xml:space="preserve"> </w:t>
-            </w:r>
-            <w:proofErr w:type="spellStart"/>
-            <w:r>
-              <w:rPr>
-                <w:lang w:val="en-GB"/>
-              </w:rPr>
-              <w:t>Starane</w:t>
-            </w:r>
-            <w:proofErr w:type="spellEnd"/>
-            <w:r>
-              <w:rPr>
-                <w:lang w:val="en-GB"/>
-              </w:rPr>
-              <w:t xml:space="preserve"> 333 HL plus </w:t>
-            </w:r>
-          </w:p>
-        </w:tc>
-        <w:tc>
-          <w:tcPr>
-            <w:tcW w:w="4768" w:type="dxa"/>
-          </w:tcPr>
-          <w:p>
-            <w:pPr>
-              <w:rPr>
-                <w:lang w:val="en-GB"/>
-              </w:rPr>
-            </w:pPr>
-            <w:r>
-              <w:rPr>
-                <w:lang w:val="en-GB"/>
-              </w:rPr>
-              <w:t xml:space="preserve">83 g ha-1 </w:t>
-            </w:r>
-            <w:proofErr w:type="spellStart"/>
-            <w:r>
-              <w:rPr>
-                <w:lang w:val="en-GB"/>
-              </w:rPr>
-              <w:t>fluroxypyr</w:t>
-            </w:r>
-            <w:proofErr w:type="spellEnd"/>
-            <w:r>
-              <w:rPr>
-                <w:lang w:val="en-GB"/>
-              </w:rPr>
-              <w:t xml:space="preserve"> (CAS </w:t>
+              <w:t xml:space="preserve"> Starane 333 HL plus </w:t>
+            </w:r>
+          </w:p>
+        </w:tc>
+        <w:tc>
+          <w:tcPr>
+            <w:tcW w:w="3128" w:type="dxa"/>
+          </w:tcPr>
+          <w:p>
+            <w:pPr>
+              <w:rPr>
+                <w:lang w:val="en-GB"/>
+              </w:rPr>
+            </w:pPr>
+            <w:r>
+              <w:rPr>
+                <w:lang w:val="en-GB"/>
+              </w:rPr>
+              <w:t xml:space="preserve">83 g ha-1 fluroxypyr (CAS </w:t>
             </w:r>
             <w:r>
               <w:rPr>
@@ -5982,25 +5719,37 @@
               </w:rPr>
               <w:t>)</w:t>
             </w:r>
+          </w:p>
+        </w:tc>
+        <w:tc>
+          <w:tcPr>
+            <w:tcW w:w="2426" w:type="dxa"/>
+          </w:tcPr>
+          <w:p>
+            <w:pPr>
+              <w:rPr>
+                <w:lang w:val="en-GB"/>
+              </w:rPr>
+            </w:pPr>
           </w:p>
         </w:tc>
       </w:tr>
       <w:tr>
         <w:tc>
           <w:tcPr>
-            <w:tcW w:w="988" w:type="dxa"/>
-          </w:tcPr>
-          <w:p>
-            <w:pPr>
-              <w:rPr>
-                <w:lang w:val="en-GB"/>
-              </w:rPr>
-            </w:pPr>
-          </w:p>
-        </w:tc>
-        <w:tc>
-          <w:tcPr>
-            <w:tcW w:w="3260" w:type="dxa"/>
+            <w:tcW w:w="1199" w:type="dxa"/>
+          </w:tcPr>
+          <w:p>
+            <w:pPr>
+              <w:rPr>
+                <w:lang w:val="en-GB"/>
+              </w:rPr>
+            </w:pPr>
+          </w:p>
+        </w:tc>
+        <w:tc>
+          <w:tcPr>
+            <w:tcW w:w="2263" w:type="dxa"/>
           </w:tcPr>
           <w:p>
             <w:pPr>
@@ -6031,33 +5780,19 @@
         </w:tc>
         <w:tc>
           <w:tcPr>
-            <w:tcW w:w="4768" w:type="dxa"/>
-          </w:tcPr>
-          <w:p>
-            <w:pPr>
-              <w:rPr>
-                <w:lang w:val="en-GB"/>
-              </w:rPr>
-            </w:pPr>
-            <w:r>
-              <w:rPr>
-                <w:lang w:val="en-GB"/>
-              </w:rPr>
-              <w:t xml:space="preserve">3 g ha-1 </w:t>
-            </w:r>
-            <w:proofErr w:type="spellStart"/>
-            <w:r>
-              <w:rPr>
-                <w:lang w:val="en-GB"/>
-              </w:rPr>
-              <w:t>mefenpyr</w:t>
-            </w:r>
-            <w:proofErr w:type="spellEnd"/>
-            <w:r>
-              <w:rPr>
-                <w:lang w:val="en-GB"/>
-              </w:rPr>
-              <w:t xml:space="preserve">-diethyl (CAS </w:t>
+            <w:tcW w:w="3128" w:type="dxa"/>
+          </w:tcPr>
+          <w:p>
+            <w:pPr>
+              <w:rPr>
+                <w:lang w:val="en-GB"/>
+              </w:rPr>
+            </w:pPr>
+            <w:r>
+              <w:rPr>
+                <w:lang w:val="en-GB"/>
+              </w:rPr>
+              <w:t xml:space="preserve">3 g ha-1 mefenpyr-diethyl (CAS </w:t>
             </w:r>
             <w:r>
               <w:rPr>
@@ -6077,19 +5812,11 @@
               </w:rPr>
               <w:t xml:space="preserve"> </w:t>
             </w:r>
-            <w:proofErr w:type="spellStart"/>
-            <w:r>
-              <w:rPr>
-                <w:lang w:val="en-GB"/>
-              </w:rPr>
-              <w:t>iodosulfuron</w:t>
-            </w:r>
-            <w:proofErr w:type="spellEnd"/>
-            <w:r>
-              <w:rPr>
-                <w:lang w:val="en-GB"/>
-              </w:rPr>
-              <w:t xml:space="preserve">-methyl-Na (CAS </w:t>
+            <w:r>
+              <w:rPr>
+                <w:lang w:val="en-GB"/>
+              </w:rPr>
+              <w:t xml:space="preserve">iodosulfuron-methyl-Na (CAS </w:t>
             </w:r>
             <w:r>
               <w:rPr>
@@ -6103,57 +5830,55 @@
               </w:rPr>
               <w:t>)</w:t>
             </w:r>
+          </w:p>
+        </w:tc>
+        <w:tc>
+          <w:tcPr>
+            <w:tcW w:w="2426" w:type="dxa"/>
+          </w:tcPr>
+          <w:p>
+            <w:pPr>
+              <w:rPr>
+                <w:lang w:val="en-GB"/>
+              </w:rPr>
+            </w:pPr>
           </w:p>
         </w:tc>
       </w:tr>
       <w:tr>
         <w:tc>
           <w:tcPr>
-            <w:tcW w:w="988" w:type="dxa"/>
-          </w:tcPr>
-          <w:p>
-            <w:pPr>
-              <w:rPr>
-                <w:lang w:val="en-GB"/>
-              </w:rPr>
-            </w:pPr>
-          </w:p>
-        </w:tc>
-        <w:tc>
-          <w:tcPr>
-            <w:tcW w:w="3260" w:type="dxa"/>
-          </w:tcPr>
-          <w:p>
-            <w:pPr>
-              <w:rPr>
-                <w:lang w:val="en-GB"/>
-              </w:rPr>
-            </w:pPr>
-            <w:r>
-              <w:rPr>
-                <w:lang w:val="en-GB"/>
-              </w:rPr>
-              <w:t xml:space="preserve">0.5 L ha-1 </w:t>
-            </w:r>
-            <w:proofErr w:type="spellStart"/>
-            <w:r>
-              <w:rPr>
-                <w:lang w:val="en-GB"/>
-              </w:rPr>
-              <w:t>Renol</w:t>
-            </w:r>
-            <w:proofErr w:type="spellEnd"/>
-            <w:r>
-              <w:rPr>
-                <w:lang w:val="en-GB"/>
-              </w:rPr>
-              <w:t xml:space="preserve"> (a penetrating oil)</w:t>
-            </w:r>
-          </w:p>
-        </w:tc>
-        <w:tc>
-          <w:tcPr>
-            <w:tcW w:w="4768" w:type="dxa"/>
+            <w:tcW w:w="1199" w:type="dxa"/>
+          </w:tcPr>
+          <w:p>
+            <w:pPr>
+              <w:rPr>
+                <w:lang w:val="en-GB"/>
+              </w:rPr>
+            </w:pPr>
+          </w:p>
+        </w:tc>
+        <w:tc>
+          <w:tcPr>
+            <w:tcW w:w="2263" w:type="dxa"/>
+          </w:tcPr>
+          <w:p>
+            <w:pPr>
+              <w:rPr>
+                <w:lang w:val="en-GB"/>
+              </w:rPr>
+            </w:pPr>
+            <w:r>
+              <w:rPr>
+                <w:lang w:val="en-GB"/>
+              </w:rPr>
+              <w:t>0.5 L ha-1 Renol (a penetrating oil)</w:t>
+            </w:r>
+          </w:p>
+        </w:tc>
+        <w:tc>
+          <w:tcPr>
+            <w:tcW w:w="3128" w:type="dxa"/>
           </w:tcPr>
           <w:p>
             <w:pPr>
@@ -6167,13 +5892,25 @@
               </w:rPr>
               <w:t xml:space="preserve">- </w:t>
             </w:r>
+          </w:p>
+        </w:tc>
+        <w:tc>
+          <w:tcPr>
+            <w:tcW w:w="2426" w:type="dxa"/>
+          </w:tcPr>
+          <w:p>
+            <w:pPr>
+              <w:rPr>
+                <w:lang w:val="en-GB"/>
+              </w:rPr>
+            </w:pPr>
           </w:p>
         </w:tc>
       </w:tr>
       <w:tr>
         <w:tc>
           <w:tcPr>
-            <w:tcW w:w="988" w:type="dxa"/>
+            <w:tcW w:w="1199" w:type="dxa"/>
           </w:tcPr>
           <w:p>
             <w:pPr>
@@ -6191,7 +5928,7 @@
         </w:tc>
         <w:tc>
           <w:tcPr>
-            <w:tcW w:w="3260" w:type="dxa"/>
+            <w:tcW w:w="2263" w:type="dxa"/>
           </w:tcPr>
           <w:p>
             <w:pPr>
@@ -6219,19 +5956,17 @@
               </w:rPr>
               <w:t xml:space="preserve"> </w:t>
             </w:r>
-            <w:proofErr w:type="spellStart"/>
             <w:r>
               <w:rPr>
                 <w:lang w:val="en-GB"/>
               </w:rPr>
               <w:t>Metaxone</w:t>
             </w:r>
-            <w:proofErr w:type="spellEnd"/>
-          </w:p>
-        </w:tc>
-        <w:tc>
-          <w:tcPr>
-            <w:tcW w:w="4768" w:type="dxa"/>
+          </w:p>
+        </w:tc>
+        <w:tc>
+          <w:tcPr>
+            <w:tcW w:w="3128" w:type="dxa"/>
           </w:tcPr>
           <w:p>
             <w:pPr>
@@ -6257,13 +5992,25 @@
               </w:rPr>
               <w:t>)</w:t>
             </w:r>
+          </w:p>
+        </w:tc>
+        <w:tc>
+          <w:tcPr>
+            <w:tcW w:w="2426" w:type="dxa"/>
+          </w:tcPr>
+          <w:p>
+            <w:pPr>
+              <w:rPr>
+                <w:lang w:val="en-GB"/>
+              </w:rPr>
+            </w:pPr>
           </w:p>
         </w:tc>
       </w:tr>
       <w:tr>
         <w:tc>
           <w:tcPr>
-            <w:tcW w:w="988" w:type="dxa"/>
+            <w:tcW w:w="1199" w:type="dxa"/>
           </w:tcPr>
           <w:p>
             <w:pPr>
@@ -6281,7 +6028,7 @@
         </w:tc>
         <w:tc>
           <w:tcPr>
-            <w:tcW w:w="3260" w:type="dxa"/>
+            <w:tcW w:w="2263" w:type="dxa"/>
           </w:tcPr>
           <w:p>
             <w:pPr>
@@ -6306,53 +6053,25 @@
               <w:rPr>
                 <w:lang w:val="en-GB"/>
               </w:rPr>
-              <w:t xml:space="preserve"> </w:t>
-            </w:r>
-            <w:proofErr w:type="spellStart"/>
-            <w:r>
-              <w:rPr>
-                <w:lang w:val="en-GB"/>
-              </w:rPr>
-              <w:t>Starane</w:t>
-            </w:r>
-            <w:proofErr w:type="spellEnd"/>
-            <w:r>
-              <w:rPr>
-                <w:lang w:val="en-GB"/>
-              </w:rPr>
-              <w:t xml:space="preserve"> XL </w:t>
-            </w:r>
-          </w:p>
-        </w:tc>
-        <w:tc>
-          <w:tcPr>
-            <w:tcW w:w="4768" w:type="dxa"/>
-          </w:tcPr>
-          <w:p>
-            <w:pPr>
-              <w:rPr>
-                <w:lang w:val="en-US"/>
-              </w:rPr>
-            </w:pPr>
-            <w:r>
-              <w:rPr>
-                <w:lang w:val="en-GB"/>
-              </w:rPr>
-              <w:t xml:space="preserve">90 g ha-1 </w:t>
-            </w:r>
-            <w:proofErr w:type="spellStart"/>
-            <w:r>
-              <w:rPr>
-                <w:lang w:val="en-GB"/>
-              </w:rPr>
-              <w:t>Fluroxypyr</w:t>
-            </w:r>
-            <w:proofErr w:type="spellEnd"/>
-            <w:r>
-              <w:rPr>
-                <w:lang w:val="en-GB"/>
-              </w:rPr>
-              <w:t xml:space="preserve"> (CAS </w:t>
+              <w:t xml:space="preserve"> Starane XL </w:t>
+            </w:r>
+          </w:p>
+        </w:tc>
+        <w:tc>
+          <w:tcPr>
+            <w:tcW w:w="3128" w:type="dxa"/>
+          </w:tcPr>
+          <w:p>
+            <w:pPr>
+              <w:rPr>
+                <w:lang w:val="en-US"/>
+              </w:rPr>
+            </w:pPr>
+            <w:r>
+              <w:rPr>
+                <w:lang w:val="en-GB"/>
+              </w:rPr>
+              <w:t xml:space="preserve">90 g ha-1 Fluroxypyr (CAS </w:t>
             </w:r>
             <w:r>
               <w:rPr>
@@ -6366,25 +6085,37 @@
               </w:rPr>
               <w:t>)</w:t>
             </w:r>
+          </w:p>
+        </w:tc>
+        <w:tc>
+          <w:tcPr>
+            <w:tcW w:w="2426" w:type="dxa"/>
+          </w:tcPr>
+          <w:p>
+            <w:pPr>
+              <w:rPr>
+                <w:lang w:val="en-GB"/>
+              </w:rPr>
+            </w:pPr>
           </w:p>
         </w:tc>
       </w:tr>
       <w:tr>
         <w:tc>
           <w:tcPr>
-            <w:tcW w:w="988" w:type="dxa"/>
-          </w:tcPr>
-          <w:p>
-            <w:pPr>
-              <w:rPr>
-                <w:lang w:val="en-GB"/>
-              </w:rPr>
-            </w:pPr>
-          </w:p>
-        </w:tc>
-        <w:tc>
-          <w:tcPr>
-            <w:tcW w:w="3260" w:type="dxa"/>
+            <w:tcW w:w="1199" w:type="dxa"/>
+          </w:tcPr>
+          <w:p>
+            <w:pPr>
+              <w:rPr>
+                <w:lang w:val="en-GB"/>
+              </w:rPr>
+            </w:pPr>
+          </w:p>
+        </w:tc>
+        <w:tc>
+          <w:tcPr>
+            <w:tcW w:w="2263" w:type="dxa"/>
           </w:tcPr>
           <w:p>
             <w:pPr>
@@ -6415,33 +6146,19 @@
         </w:tc>
         <w:tc>
           <w:tcPr>
-            <w:tcW w:w="4768" w:type="dxa"/>
-          </w:tcPr>
-          <w:p>
-            <w:pPr>
-              <w:rPr>
-                <w:lang w:val="en-GB"/>
-              </w:rPr>
-            </w:pPr>
-            <w:r>
-              <w:rPr>
-                <w:lang w:val="en-GB"/>
-              </w:rPr>
-              <w:t xml:space="preserve">5 g ha-1 </w:t>
-            </w:r>
-            <w:proofErr w:type="spellStart"/>
-            <w:r>
-              <w:rPr>
-                <w:lang w:val="en-GB"/>
-              </w:rPr>
-              <w:t>tribenuron</w:t>
-            </w:r>
-            <w:proofErr w:type="spellEnd"/>
-            <w:r>
-              <w:rPr>
-                <w:lang w:val="en-GB"/>
-              </w:rPr>
-              <w:t xml:space="preserve">-methyl (CAS </w:t>
+            <w:tcW w:w="3128" w:type="dxa"/>
+          </w:tcPr>
+          <w:p>
+            <w:pPr>
+              <w:rPr>
+                <w:lang w:val="en-GB"/>
+              </w:rPr>
+            </w:pPr>
+            <w:r>
+              <w:rPr>
+                <w:lang w:val="en-GB"/>
+              </w:rPr>
+              <w:t xml:space="preserve">5 g ha-1 tribenuron-methyl (CAS </w:t>
             </w:r>
             <w:r>
               <w:rPr>
@@ -6455,57 +6172,55 @@
               </w:rPr>
               <w:t>)</w:t>
             </w:r>
+          </w:p>
+        </w:tc>
+        <w:tc>
+          <w:tcPr>
+            <w:tcW w:w="2426" w:type="dxa"/>
+          </w:tcPr>
+          <w:p>
+            <w:pPr>
+              <w:rPr>
+                <w:lang w:val="en-GB"/>
+              </w:rPr>
+            </w:pPr>
           </w:p>
         </w:tc>
       </w:tr>
       <w:tr>
         <w:tc>
           <w:tcPr>
-            <w:tcW w:w="988" w:type="dxa"/>
-          </w:tcPr>
-          <w:p>
-            <w:pPr>
-              <w:rPr>
-                <w:lang w:val="en-GB"/>
-              </w:rPr>
-            </w:pPr>
-          </w:p>
-        </w:tc>
-        <w:tc>
-          <w:tcPr>
-            <w:tcW w:w="3260" w:type="dxa"/>
-          </w:tcPr>
-          <w:p>
-            <w:pPr>
-              <w:rPr>
-                <w:lang w:val="en-GB"/>
-              </w:rPr>
-            </w:pPr>
-            <w:r>
-              <w:rPr>
-                <w:lang w:val="en-GB"/>
-              </w:rPr>
-              <w:t xml:space="preserve">0.15 L ha-1 </w:t>
-            </w:r>
-            <w:proofErr w:type="spellStart"/>
-            <w:r>
-              <w:rPr>
-                <w:lang w:val="en-GB"/>
-              </w:rPr>
-              <w:t>Agropol</w:t>
-            </w:r>
-            <w:proofErr w:type="spellEnd"/>
-            <w:r>
-              <w:rPr>
-                <w:lang w:val="en-GB"/>
-              </w:rPr>
-              <w:t xml:space="preserve"> (a surfactant)</w:t>
-            </w:r>
-          </w:p>
-        </w:tc>
-        <w:tc>
-          <w:tcPr>
-            <w:tcW w:w="4768" w:type="dxa"/>
+            <w:tcW w:w="1199" w:type="dxa"/>
+          </w:tcPr>
+          <w:p>
+            <w:pPr>
+              <w:rPr>
+                <w:lang w:val="en-GB"/>
+              </w:rPr>
+            </w:pPr>
+          </w:p>
+        </w:tc>
+        <w:tc>
+          <w:tcPr>
+            <w:tcW w:w="2263" w:type="dxa"/>
+          </w:tcPr>
+          <w:p>
+            <w:pPr>
+              <w:rPr>
+                <w:lang w:val="en-GB"/>
+              </w:rPr>
+            </w:pPr>
+            <w:r>
+              <w:rPr>
+                <w:lang w:val="en-GB"/>
+              </w:rPr>
+              <w:t>0.15 L ha-1 Agropol (a surfactant)</w:t>
+            </w:r>
+          </w:p>
+        </w:tc>
+        <w:tc>
+          <w:tcPr>
+            <w:tcW w:w="3128" w:type="dxa"/>
           </w:tcPr>
           <w:p>
             <w:pPr>
@@ -6519,13 +6234,25 @@
               </w:rPr>
               <w:t>-</w:t>
             </w:r>
+          </w:p>
+        </w:tc>
+        <w:tc>
+          <w:tcPr>
+            <w:tcW w:w="2426" w:type="dxa"/>
+          </w:tcPr>
+          <w:p>
+            <w:pPr>
+              <w:rPr>
+                <w:lang w:val="en-GB"/>
+              </w:rPr>
+            </w:pPr>
           </w:p>
         </w:tc>
       </w:tr>
       <w:tr>
         <w:tc>
           <w:tcPr>
-            <w:tcW w:w="988" w:type="dxa"/>
+            <w:tcW w:w="1199" w:type="dxa"/>
           </w:tcPr>
           <w:p>
             <w:pPr>
@@ -6543,7 +6270,7 @@
         </w:tc>
         <w:tc>
           <w:tcPr>
-            <w:tcW w:w="3260" w:type="dxa"/>
+            <w:tcW w:w="2263" w:type="dxa"/>
           </w:tcPr>
           <w:p>
             <w:pPr>
@@ -6574,7 +6301,7 @@
         </w:tc>
         <w:tc>
           <w:tcPr>
-            <w:tcW w:w="4768" w:type="dxa"/>
+            <w:tcW w:w="3128" w:type="dxa"/>
           </w:tcPr>
           <w:p>
             <w:pPr>
@@ -6600,25 +6327,37 @@
               </w:rPr>
               <w:t>)</w:t>
             </w:r>
+          </w:p>
+        </w:tc>
+        <w:tc>
+          <w:tcPr>
+            <w:tcW w:w="2426" w:type="dxa"/>
+          </w:tcPr>
+          <w:p>
+            <w:pPr>
+              <w:rPr>
+                <w:lang w:val="en-GB"/>
+              </w:rPr>
+            </w:pPr>
           </w:p>
         </w:tc>
       </w:tr>
       <w:tr>
         <w:tc>
           <w:tcPr>
-            <w:tcW w:w="988" w:type="dxa"/>
-          </w:tcPr>
-          <w:p>
-            <w:pPr>
-              <w:rPr>
-                <w:lang w:val="en-GB"/>
-              </w:rPr>
-            </w:pPr>
-          </w:p>
-        </w:tc>
-        <w:tc>
-          <w:tcPr>
-            <w:tcW w:w="3260" w:type="dxa"/>
+            <w:tcW w:w="1199" w:type="dxa"/>
+          </w:tcPr>
+          <w:p>
+            <w:pPr>
+              <w:rPr>
+                <w:lang w:val="en-GB"/>
+              </w:rPr>
+            </w:pPr>
+          </w:p>
+        </w:tc>
+        <w:tc>
+          <w:tcPr>
+            <w:tcW w:w="2263" w:type="dxa"/>
           </w:tcPr>
           <w:p>
             <w:pPr>
@@ -6656,33 +6395,19 @@
         </w:tc>
         <w:tc>
           <w:tcPr>
-            <w:tcW w:w="4768" w:type="dxa"/>
-          </w:tcPr>
-          <w:p>
-            <w:pPr>
-              <w:rPr>
-                <w:lang w:val="en-GB"/>
-              </w:rPr>
-            </w:pPr>
-            <w:r>
-              <w:rPr>
-                <w:lang w:val="en-GB"/>
-              </w:rPr>
-              <w:t xml:space="preserve">192 g ha-1 </w:t>
-            </w:r>
-            <w:proofErr w:type="spellStart"/>
-            <w:r>
-              <w:rPr>
-                <w:lang w:val="en-GB"/>
-              </w:rPr>
-              <w:t>bentazone</w:t>
-            </w:r>
-            <w:proofErr w:type="spellEnd"/>
-            <w:r>
-              <w:rPr>
-                <w:lang w:val="en-GB"/>
-              </w:rPr>
-              <w:t xml:space="preserve"> (C</w:t>
+            <w:tcW w:w="3128" w:type="dxa"/>
+          </w:tcPr>
+          <w:p>
+            <w:pPr>
+              <w:rPr>
+                <w:lang w:val="en-GB"/>
+              </w:rPr>
+            </w:pPr>
+            <w:r>
+              <w:rPr>
+                <w:lang w:val="en-GB"/>
+              </w:rPr>
+              <w:t>192 g ha-1 bentazone (C</w:t>
             </w:r>
             <w:r>
               <w:rPr>
@@ -6690,13 +6415,25 @@
               </w:rPr>
               <w:t>AS 25057-89-0)</w:t>
             </w:r>
+          </w:p>
+        </w:tc>
+        <w:tc>
+          <w:tcPr>
+            <w:tcW w:w="2426" w:type="dxa"/>
+          </w:tcPr>
+          <w:p>
+            <w:pPr>
+              <w:rPr>
+                <w:lang w:val="en-GB"/>
+              </w:rPr>
+            </w:pPr>
           </w:p>
         </w:tc>
       </w:tr>
       <w:tr>
         <w:tc>
           <w:tcPr>
-            <w:tcW w:w="988" w:type="dxa"/>
+            <w:tcW w:w="1199" w:type="dxa"/>
           </w:tcPr>
           <w:p>
             <w:pPr>
@@ -6714,7 +6451,7 @@
         </w:tc>
         <w:tc>
           <w:tcPr>
-            <w:tcW w:w="3260" w:type="dxa"/>
+            <w:tcW w:w="2263" w:type="dxa"/>
           </w:tcPr>
           <w:p>
             <w:pPr>
@@ -6745,7 +6482,7 @@
         </w:tc>
         <w:tc>
           <w:tcPr>
-            <w:tcW w:w="4768" w:type="dxa"/>
+            <w:tcW w:w="3128" w:type="dxa"/>
           </w:tcPr>
           <w:p>
             <w:pPr>
@@ -6781,14 +6518,12 @@
               </w:rPr>
               <w:t>p</w:t>
             </w:r>
-            <w:proofErr w:type="spellStart"/>
             <w:r>
               <w:rPr>
                 <w:lang w:val="en-GB"/>
               </w:rPr>
               <w:t>ropaquizafop</w:t>
             </w:r>
-            <w:proofErr w:type="spellEnd"/>
             <w:r>
               <w:rPr>
                 <w:lang w:val="en-US"/>
@@ -6814,6 +6549,18 @@
               <w:t>)</w:t>
             </w:r>
           </w:p>
+          <w:p>
+            <w:pPr>
+              <w:rPr>
+                <w:lang w:val="en-GB"/>
+              </w:rPr>
+            </w:pPr>
+          </w:p>
+        </w:tc>
+        <w:tc>
+          <w:tcPr>
+            <w:tcW w:w="2426" w:type="dxa"/>
+          </w:tcPr>
           <w:p>
             <w:pPr>
               <w:rPr>
@@ -6865,21 +6612,7 @@
         <w:rPr>
           <w:lang w:val="en-US"/>
         </w:rPr>
-        <w:t xml:space="preserve">growing season. </w:t>
-      </w:r>
-      <w:proofErr w:type="gramStart"/>
-      <w:r>
-        <w:rPr>
-          <w:lang w:val="en-US"/>
-        </w:rPr>
-        <w:t>In order to</w:t>
-      </w:r>
-      <w:proofErr w:type="gramEnd"/>
-      <w:r>
-        <w:rPr>
-          <w:lang w:val="en-US"/>
-        </w:rPr>
-        <w:t xml:space="preserve"> maintain the long-term viability of the experiment, all plots were irrigated with 25 mm in early June to ensure the early establishment </w:t>
+        <w:t xml:space="preserve">growing season. In order to maintain the long-term viability of the experiment, all plots were irrigated with 25 mm in early June to ensure the early establishment </w:t>
       </w:r>
       <w:r>
         <w:rPr>
@@ -6931,6 +6664,7 @@
         <w:rPr>
           <w:lang w:val="en-US"/>
         </w:rPr>
+        <w:lastRenderedPageBreak/>
         <w:t>Measurements</w:t>
       </w:r>
     </w:p>
@@ -7113,7 +6847,6 @@
                 <w:bCs/>
                 <w:lang w:val="en-US"/>
               </w:rPr>
-              <w:lastRenderedPageBreak/>
               <w:t>Measurement</w:t>
             </w:r>
           </w:p>
@@ -7802,6 +7535,7 @@
         <w:rPr>
           <w:lang w:val="en-US"/>
         </w:rPr>
+        <w:lastRenderedPageBreak/>
         <w:t>Spring weed counts</w:t>
       </w:r>
     </w:p>
@@ -7965,28 +7699,7 @@
         <w:rPr>
           <w:lang w:val="en-US"/>
         </w:rPr>
-        <w:t xml:space="preserve">Ecological harm was estimated using a methodology derived </w:t>
-      </w:r>
-      <w:r>
-        <w:rPr>
-          <w:lang w:val="en-US"/>
-        </w:rPr>
-        <w:lastRenderedPageBreak/>
-        <w:t xml:space="preserve">from that of </w:t>
-      </w:r>
-      <w:proofErr w:type="spellStart"/>
-      <w:r>
-        <w:rPr>
-          <w:lang w:val="en-US"/>
-        </w:rPr>
-        <w:t>Yvoz</w:t>
-      </w:r>
-      <w:proofErr w:type="spellEnd"/>
-      <w:r>
-        <w:rPr>
-          <w:lang w:val="en-US"/>
-        </w:rPr>
-        <w:t xml:space="preserve"> et al. 2021. </w:t>
+        <w:t xml:space="preserve">Ecological harm was estimated using a methodology derived from that of Yvoz et al. 2021. </w:t>
       </w:r>
       <w:r>
         <w:rPr>
@@ -8082,21 +7795,7 @@
         <w:rPr>
           <w:lang w:val="en-US"/>
         </w:rPr>
-        <w:t xml:space="preserve">Plant level attributes reported by </w:t>
-      </w:r>
-      <w:proofErr w:type="spellStart"/>
-      <w:r>
-        <w:rPr>
-          <w:lang w:val="en-US"/>
-        </w:rPr>
-        <w:t>Yvoz</w:t>
-      </w:r>
-      <w:proofErr w:type="spellEnd"/>
-      <w:r>
-        <w:rPr>
-          <w:lang w:val="en-US"/>
-        </w:rPr>
-        <w:t xml:space="preserve"> et al. 2021 for 155 species were used to assign </w:t>
+        <w:t xml:space="preserve">Plant level attributes reported by Yvoz et al. 2021 for 155 species were used to assign </w:t>
       </w:r>
       <w:r>
         <w:rPr>
@@ -8104,34 +7803,18 @@
         </w:rPr>
         <w:t>sub-</w:t>
       </w:r>
-      <w:proofErr w:type="spellStart"/>
-      <w:r>
-        <w:rPr>
-          <w:lang w:val="en-US"/>
-        </w:rPr>
-        <w:t>indice</w:t>
-      </w:r>
-      <w:proofErr w:type="spellEnd"/>
-      <w:r>
-        <w:rPr>
-          <w:lang w:val="en-US"/>
-        </w:rPr>
-        <w:t xml:space="preserve"> </w:t>
-      </w:r>
-      <w:r>
-        <w:rPr>
-          <w:lang w:val="en-US"/>
-        </w:rPr>
-        <w:t xml:space="preserve">values to each of the 12 species in our dataset. For the four </w:t>
-      </w:r>
-      <w:proofErr w:type="spellStart"/>
-      <w:r>
-        <w:rPr>
-          <w:lang w:val="en-US"/>
-        </w:rPr>
-        <w:t>genuses</w:t>
-      </w:r>
-      <w:proofErr w:type="spellEnd"/>
+      <w:r>
+        <w:rPr>
+          <w:lang w:val="en-US"/>
+        </w:rPr>
+        <w:t xml:space="preserve">indice </w:t>
+      </w:r>
+      <w:r>
+        <w:rPr>
+          <w:lang w:val="en-US"/>
+        </w:rPr>
+        <w:t>values to each of the 12 species in our dataset. For the four genuses</w:t>
+      </w:r>
       <w:r>
         <w:rPr>
           <w:lang w:val="en-US"/>
@@ -8148,19 +7831,7 @@
         <w:rPr>
           <w:lang w:val="en-US"/>
         </w:rPr>
-        <w:t xml:space="preserve">After each species/genus in the present study was assigned a value for each of the nine sub-indices, the </w:t>
-      </w:r>
-      <w:r>
-        <w:rPr>
-          <w:lang w:val="en-US"/>
-        </w:rPr>
-        <w:t>sub-</w:t>
-      </w:r>
-      <w:r>
-        <w:rPr>
-          <w:lang w:val="en-US"/>
-        </w:rPr>
-        <w:t>indices were scaled such that the maximum observed value in this study was assigned a value of 1, and the minimum a value of 0. Sub-indices were summed to provide an estimate for each of the three indices on a scale of 0-3.</w:t>
+        <w:t>After each species/genus in the present study was assigned a value for each of the nine sub-indices, the sub-indices were scaled such that the maximum observed value in this study was assigned a value of 1, and the minimum a value of 0. Sub-indices were summed to provide an estimate for each of the three indices on a scale of 0-3.</w:t>
       </w:r>
       <w:r>
         <w:rPr>
@@ -8172,21 +7843,7 @@
         <w:rPr>
           <w:lang w:val="en-US"/>
         </w:rPr>
-        <w:t xml:space="preserve">To </w:t>
-      </w:r>
-      <w:proofErr w:type="spellStart"/>
-      <w:r>
-        <w:rPr>
-          <w:lang w:val="en-US"/>
-        </w:rPr>
-        <w:t>summarise</w:t>
-      </w:r>
-      <w:proofErr w:type="spellEnd"/>
-      <w:r>
-        <w:rPr>
-          <w:lang w:val="en-US"/>
-        </w:rPr>
-        <w:t xml:space="preserve"> ‘ecological benefits’ of a community for the synthesis, the maximum value between the benefit to pollinators and contribution to organisms was taken.</w:t>
+        <w:t>To summarise ‘ecological benefits’ of a community for the synthesis, the maximum value between the benefit to pollinators and contribution to organisms was taken.</w:t>
       </w:r>
     </w:p>
     <w:p>
@@ -8211,21 +7868,7 @@
         <w:rPr>
           <w:lang w:val="en-US"/>
         </w:rPr>
-        <w:t xml:space="preserve">. Summary of the indices derived from </w:t>
-      </w:r>
-      <w:proofErr w:type="spellStart"/>
-      <w:r>
-        <w:rPr>
-          <w:lang w:val="en-US"/>
-        </w:rPr>
-        <w:t>Yvoz</w:t>
-      </w:r>
-      <w:proofErr w:type="spellEnd"/>
-      <w:r>
-        <w:rPr>
-          <w:lang w:val="en-US"/>
-        </w:rPr>
-        <w:t xml:space="preserve"> et al. 2021 used in the present study. The reader is directed to the publication for more information.</w:t>
+        <w:t>. Summary of the indices derived from Yvoz et al. 2021 used in the present study. The reader is directed to the publication for more information.</w:t>
       </w:r>
     </w:p>
     <w:tbl>
@@ -8251,14 +7894,12 @@
                 <w:lang w:val="en-US"/>
               </w:rPr>
             </w:pPr>
-            <w:proofErr w:type="spellStart"/>
             <w:r>
               <w:rPr>
                 <w:lang w:val="en-US"/>
               </w:rPr>
               <w:t>Indice</w:t>
             </w:r>
-            <w:proofErr w:type="spellEnd"/>
           </w:p>
         </w:tc>
         <w:tc>
@@ -8275,16 +7916,8 @@
               <w:rPr>
                 <w:lang w:val="en-US"/>
               </w:rPr>
-              <w:t>Sub-</w:t>
-            </w:r>
-            <w:proofErr w:type="spellStart"/>
-            <w:r>
-              <w:rPr>
-                <w:lang w:val="en-US"/>
-              </w:rPr>
-              <w:t>indice</w:t>
-            </w:r>
-            <w:proofErr w:type="spellEnd"/>
+              <w:t>Sub-indice</w:t>
+            </w:r>
           </w:p>
         </w:tc>
         <w:tc>
@@ -8866,6 +8499,7 @@
               <w:rPr>
                 <w:lang w:val="en-US"/>
               </w:rPr>
+              <w:lastRenderedPageBreak/>
               <w:t>Potential a</w:t>
             </w:r>
             <w:r>
@@ -9180,6 +8814,7 @@
         <w:rPr>
           <w:lang w:val="en-US"/>
         </w:rPr>
+        <w:lastRenderedPageBreak/>
         <w:t>Results</w:t>
       </w:r>
     </w:p>
@@ -9198,21 +8833,12 @@
       </w:r>
     </w:p>
     <w:p>
-      <w:pPr>
-        <w:rPr>
-          <w:lang w:val="en-US"/>
-        </w:rPr>
-      </w:pPr>
-      <w:r>
-        <w:rPr>
-          <w:noProof/>
-          <w:lang w:val="en-US"/>
-        </w:rPr>
+      <w:r>
         <w:drawing>
-          <wp:inline distT="0" distB="0" distL="0" distR="0" wp14:anchorId="297A9A3B" wp14:editId="50C50EAD">
+          <wp:inline distT="0" distB="0" distL="0" distR="0" wp14:anchorId="037037EA" wp14:editId="4B7429E3">
             <wp:extent cx="5731510" cy="5731510"/>
             <wp:effectExtent l="0" t="0" r="2540" b="2540"/>
-            <wp:docPr id="414473131" name="Picture 2" descr="A graph of different weather conditions&#10;&#10;AI-generated content may be incorrect."/>
+            <wp:docPr id="1283435632" name="Picture 2"/>
             <wp:cNvGraphicFramePr>
               <a:graphicFrameLocks xmlns:a="http://schemas.openxmlformats.org/drawingml/2006/main" noChangeAspect="1"/>
             </wp:cNvGraphicFramePr>
@@ -9220,8 +8846,10 @@
               <a:graphicData uri="http://schemas.openxmlformats.org/drawingml/2006/picture">
                 <pic:pic xmlns:pic="http://schemas.openxmlformats.org/drawingml/2006/picture">
                   <pic:nvPicPr>
-                    <pic:cNvPr id="414473131" name="Picture 2" descr="A graph of different weather conditions&#10;&#10;AI-generated content may be incorrect."/>
-                    <pic:cNvPicPr/>
+                    <pic:cNvPr id="0" name="Picture 6"/>
+                    <pic:cNvPicPr>
+                      <a:picLocks noChangeAspect="1" noChangeArrowheads="1"/>
+                    </pic:cNvPicPr>
                   </pic:nvPicPr>
                   <pic:blipFill>
                     <a:blip r:embed="rId11" cstate="print">
@@ -9231,11 +8859,12 @@
                         </a:ext>
                       </a:extLst>
                     </a:blip>
+                    <a:srcRect/>
                     <a:stretch>
                       <a:fillRect/>
                     </a:stretch>
                   </pic:blipFill>
-                  <pic:spPr>
+                  <pic:spPr bwMode="auto">
                     <a:xfrm>
                       <a:off x="0" y="0"/>
                       <a:ext cx="5731510" cy="5731510"/>
@@ -9243,6 +8872,10 @@
                     <a:prstGeom prst="rect">
                       <a:avLst/>
                     </a:prstGeom>
+                    <a:noFill/>
+                    <a:ln>
+                      <a:noFill/>
+                    </a:ln>
                   </pic:spPr>
                 </pic:pic>
               </a:graphicData>
@@ -9260,6 +8893,13 @@
     </w:p>
     <w:p>
       <w:pPr>
+        <w:rPr>
+          <w:lang w:val="en-US"/>
+        </w:rPr>
+      </w:pPr>
+    </w:p>
+    <w:p>
+      <w:pPr>
         <w:pStyle w:val="Heading2"/>
         <w:rPr>
           <w:lang w:val="en-US"/>
@@ -9269,8 +8909,59 @@
         <w:rPr>
           <w:lang w:val="en-US"/>
         </w:rPr>
+        <w:t>Individual metrics</w:t>
+      </w:r>
+    </w:p>
+    <w:p>
+      <w:pPr>
+        <w:pStyle w:val="Heading3"/>
+        <w:rPr>
+          <w:lang w:val="en-US"/>
+        </w:rPr>
+      </w:pPr>
+      <w:r>
+        <w:rPr>
+          <w:lang w:val="en-US"/>
+        </w:rPr>
+        <w:t>Yields</w:t>
+      </w:r>
+    </w:p>
+    <w:p>
+      <w:pPr>
+        <w:rPr>
+          <w:rFonts w:ascii="Calibri" w:hAnsi="Calibri" w:cs="Calibri"/>
+          <w:sz w:val="24"/>
+          <w:szCs w:val="24"/>
+          <w:lang w:val="en-US"/>
+        </w:rPr>
+      </w:pPr>
+      <w:r>
+        <w:rPr>
+          <w:rFonts w:ascii="Calibri" w:hAnsi="Calibri" w:cs="Calibri"/>
+          <w:sz w:val="24"/>
+          <w:szCs w:val="24"/>
+          <w:lang w:val="en-US"/>
+        </w:rPr>
+        <w:t xml:space="preserve">As would be expected, yields varied significantly by crop (p= xx). Cover crop treatment had a significant (p = xx) impact on crop yields, and was not moderated by crop, tillage, </w:t>
+      </w:r>
+      <w:r>
+        <w:rPr>
+          <w:rFonts w:ascii="Calibri" w:hAnsi="Calibri" w:cs="Calibri"/>
+          <w:sz w:val="24"/>
+          <w:szCs w:val="24"/>
+          <w:lang w:val="en-US"/>
+        </w:rPr>
+        <w:t xml:space="preserve">residue management, or any of their interactions. The MixEarly treatment yielded the lowest, the MidRadish the highest, with all other treatments falling in between. Tillage and residue </w:t>
+      </w:r>
+      <w:r>
+        <w:rPr>
+          <w:rFonts w:ascii="Calibri" w:hAnsi="Calibri" w:cs="Calibri"/>
+          <w:sz w:val="24"/>
+          <w:szCs w:val="24"/>
+          <w:lang w:val="en-US"/>
+        </w:rPr>
         <w:lastRenderedPageBreak/>
-        <w:t>Individual metrics</w:t>
+        <w:t>management had a significant interaction (p = xx), with no-till yields being higher than both xxxxx.</w:t>
       </w:r>
     </w:p>
     <w:p>
@@ -9284,96 +8975,91 @@
         <w:rPr>
           <w:lang w:val="en-US"/>
         </w:rPr>
-        <w:t>Yields</w:t>
-      </w:r>
-    </w:p>
-    <w:p>
-      <w:pPr>
-        <w:rPr>
-          <w:rFonts w:ascii="Calibri" w:hAnsi="Calibri" w:cs="Calibri"/>
-          <w:sz w:val="24"/>
-          <w:szCs w:val="24"/>
-          <w:lang w:val="en-US"/>
-        </w:rPr>
-      </w:pPr>
-      <w:r>
-        <w:rPr>
-          <w:rFonts w:ascii="Calibri" w:hAnsi="Calibri" w:cs="Calibri"/>
-          <w:sz w:val="24"/>
-          <w:szCs w:val="24"/>
-          <w:lang w:val="en-US"/>
-        </w:rPr>
-        <w:t xml:space="preserve">As would be expected, yields varied significantly by crop (p= xx). Cover crop treatment had a significant (p = xx) impact on crop yields, and was not moderated by crop, tillage, </w:t>
-      </w:r>
-      <w:r>
-        <w:rPr>
-          <w:rFonts w:ascii="Calibri" w:hAnsi="Calibri" w:cs="Calibri"/>
-          <w:sz w:val="24"/>
-          <w:szCs w:val="24"/>
-          <w:lang w:val="en-US"/>
-        </w:rPr>
-        <w:t xml:space="preserve">residue management, or any of their interactions. The </w:t>
-      </w:r>
-      <w:proofErr w:type="spellStart"/>
-      <w:r>
-        <w:rPr>
-          <w:rFonts w:ascii="Calibri" w:hAnsi="Calibri" w:cs="Calibri"/>
-          <w:sz w:val="24"/>
-          <w:szCs w:val="24"/>
-          <w:lang w:val="en-US"/>
-        </w:rPr>
-        <w:t>MixEarly</w:t>
-      </w:r>
-      <w:proofErr w:type="spellEnd"/>
-      <w:r>
-        <w:rPr>
-          <w:rFonts w:ascii="Calibri" w:hAnsi="Calibri" w:cs="Calibri"/>
-          <w:sz w:val="24"/>
-          <w:szCs w:val="24"/>
-          <w:lang w:val="en-US"/>
-        </w:rPr>
-        <w:t xml:space="preserve"> treatment yielded the lowest, the </w:t>
-      </w:r>
-      <w:proofErr w:type="spellStart"/>
-      <w:r>
-        <w:rPr>
-          <w:rFonts w:ascii="Calibri" w:hAnsi="Calibri" w:cs="Calibri"/>
-          <w:sz w:val="24"/>
-          <w:szCs w:val="24"/>
-          <w:lang w:val="en-US"/>
-        </w:rPr>
-        <w:t>MidRadish</w:t>
-      </w:r>
-      <w:proofErr w:type="spellEnd"/>
-      <w:r>
-        <w:rPr>
-          <w:rFonts w:ascii="Calibri" w:hAnsi="Calibri" w:cs="Calibri"/>
-          <w:sz w:val="24"/>
-          <w:szCs w:val="24"/>
-          <w:lang w:val="en-US"/>
-        </w:rPr>
-        <w:t xml:space="preserve"> the highest, with all other treatments falling in between. Tillage and residue management had a significant interaction (p = xx), with no-till yields being higher than both </w:t>
-      </w:r>
-      <w:proofErr w:type="spellStart"/>
-      <w:r>
-        <w:rPr>
-          <w:rFonts w:ascii="Calibri" w:hAnsi="Calibri" w:cs="Calibri"/>
-          <w:sz w:val="24"/>
-          <w:szCs w:val="24"/>
-          <w:lang w:val="en-US"/>
-        </w:rPr>
-        <w:t>xxxxx</w:t>
-      </w:r>
-      <w:proofErr w:type="spellEnd"/>
-      <w:r>
-        <w:rPr>
-          <w:rFonts w:ascii="Calibri" w:hAnsi="Calibri" w:cs="Calibri"/>
-          <w:sz w:val="24"/>
-          <w:szCs w:val="24"/>
-          <w:lang w:val="en-US"/>
-        </w:rPr>
-        <w:t>.</w:t>
-      </w:r>
+        <w:t>Fall biomass</w:t>
+      </w:r>
+    </w:p>
+    <w:p>
+      <w:pPr>
+        <w:rPr>
+          <w:rFonts w:ascii="Calibri" w:hAnsi="Calibri" w:cs="Calibri"/>
+          <w:sz w:val="24"/>
+          <w:szCs w:val="24"/>
+          <w:lang w:val="en-US"/>
+        </w:rPr>
+      </w:pPr>
+      <w:r>
+        <w:rPr>
+          <w:rFonts w:ascii="Calibri" w:hAnsi="Calibri" w:cs="Calibri"/>
+          <w:sz w:val="24"/>
+          <w:szCs w:val="24"/>
+          <w:lang w:val="en-US"/>
+        </w:rPr>
+        <w:t>Cropping system had some influence on total aboveground biomass (increasing biomass with decreasing tillage intensity), but more strongly affected the proportion of biomass attributed to cover crops.</w:t>
+      </w:r>
+      <w:r>
+        <w:rPr>
+          <w:rFonts w:ascii="Calibri" w:hAnsi="Calibri" w:cs="Calibri"/>
+          <w:sz w:val="24"/>
+          <w:szCs w:val="24"/>
+          <w:lang w:val="en-US"/>
+        </w:rPr>
+        <w:t xml:space="preserve"> What do I mean by this???</w:t>
+      </w:r>
+    </w:p>
+    <w:p>
+      <w:pPr>
+        <w:rPr>
+          <w:rFonts w:ascii="Calibri" w:hAnsi="Calibri" w:cs="Calibri"/>
+          <w:sz w:val="24"/>
+          <w:szCs w:val="24"/>
+          <w:lang w:val="en-US"/>
+        </w:rPr>
+      </w:pPr>
+    </w:p>
+    <w:p>
+      <w:pPr>
+        <w:rPr>
+          <w:rFonts w:ascii="Calibri" w:hAnsi="Calibri" w:cs="Calibri"/>
+          <w:sz w:val="24"/>
+          <w:szCs w:val="24"/>
+          <w:lang w:val="en-US"/>
+        </w:rPr>
+      </w:pPr>
+      <w:r>
+        <w:rPr>
+          <w:rFonts w:ascii="Calibri" w:hAnsi="Calibri" w:cs="Calibri"/>
+          <w:sz w:val="24"/>
+          <w:szCs w:val="24"/>
+          <w:lang w:val="en-US"/>
+        </w:rPr>
+        <w:t>Radish cover crops consistently contributed over 50% of total biomass, while the mixes’ contributions varied (0–80%) within both planting timings.</w:t>
+      </w:r>
+    </w:p>
+    <w:p>
+      <w:pPr>
+        <w:rPr>
+          <w:rFonts w:ascii="Calibri" w:hAnsi="Calibri" w:cs="Calibri"/>
+          <w:sz w:val="24"/>
+          <w:szCs w:val="24"/>
+          <w:lang w:val="en-US"/>
+        </w:rPr>
+      </w:pPr>
+      <w:r>
+        <w:rPr>
+          <w:rFonts w:ascii="Calibri" w:hAnsi="Calibri" w:cs="Calibri"/>
+          <w:sz w:val="24"/>
+          <w:szCs w:val="24"/>
+          <w:lang w:val="en-US"/>
+        </w:rPr>
+        <w:t xml:space="preserve">The total fall biomass was blha blha. </w:t>
+      </w:r>
+    </w:p>
+    <w:p>
+      <w:pPr>
+        <w:rPr>
+          <w:lang w:val="en-US"/>
+        </w:rPr>
+      </w:pPr>
     </w:p>
     <w:p>
       <w:pPr>
@@ -9386,143 +9072,6 @@
         <w:rPr>
           <w:lang w:val="en-US"/>
         </w:rPr>
-        <w:t>Fall biomass</w:t>
-      </w:r>
-    </w:p>
-    <w:p>
-      <w:pPr>
-        <w:rPr>
-          <w:rFonts w:ascii="Calibri" w:hAnsi="Calibri" w:cs="Calibri"/>
-          <w:sz w:val="24"/>
-          <w:szCs w:val="24"/>
-          <w:lang w:val="en-US"/>
-        </w:rPr>
-      </w:pPr>
-      <w:r>
-        <w:rPr>
-          <w:rFonts w:ascii="Calibri" w:hAnsi="Calibri" w:cs="Calibri"/>
-          <w:sz w:val="24"/>
-          <w:szCs w:val="24"/>
-          <w:lang w:val="en-US"/>
-        </w:rPr>
-        <w:t>Cropping system had some influence on total aboveground biomass (increasing biomass with decreasing tillage intensity), but more strongly affected the proportion of biomass attributed to cover crops.</w:t>
-      </w:r>
-      <w:r>
-        <w:rPr>
-          <w:rFonts w:ascii="Calibri" w:hAnsi="Calibri" w:cs="Calibri"/>
-          <w:sz w:val="24"/>
-          <w:szCs w:val="24"/>
-          <w:lang w:val="en-US"/>
-        </w:rPr>
-        <w:t xml:space="preserve"> What do I mean by this???</w:t>
-      </w:r>
-    </w:p>
-    <w:p>
-      <w:pPr>
-        <w:rPr>
-          <w:rFonts w:ascii="Calibri" w:hAnsi="Calibri" w:cs="Calibri"/>
-          <w:sz w:val="24"/>
-          <w:szCs w:val="24"/>
-          <w:lang w:val="en-US"/>
-        </w:rPr>
-      </w:pPr>
-    </w:p>
-    <w:p>
-      <w:pPr>
-        <w:rPr>
-          <w:rFonts w:ascii="Calibri" w:hAnsi="Calibri" w:cs="Calibri"/>
-          <w:sz w:val="24"/>
-          <w:szCs w:val="24"/>
-          <w:lang w:val="en-US"/>
-        </w:rPr>
-      </w:pPr>
-      <w:r>
-        <w:rPr>
-          <w:rFonts w:ascii="Calibri" w:hAnsi="Calibri" w:cs="Calibri"/>
-          <w:sz w:val="24"/>
-          <w:szCs w:val="24"/>
-          <w:lang w:val="en-US"/>
-        </w:rPr>
-        <w:t>Radish cover crops consistently contributed over 50% of total biomass, while the mixes’ contributions varied (0–80%) within both planting timings.</w:t>
-      </w:r>
-    </w:p>
-    <w:p>
-      <w:pPr>
-        <w:rPr>
-          <w:rFonts w:ascii="Calibri" w:hAnsi="Calibri" w:cs="Calibri"/>
-          <w:sz w:val="24"/>
-          <w:szCs w:val="24"/>
-          <w:lang w:val="en-US"/>
-        </w:rPr>
-      </w:pPr>
-      <w:r>
-        <w:rPr>
-          <w:rFonts w:ascii="Calibri" w:hAnsi="Calibri" w:cs="Calibri"/>
-          <w:sz w:val="24"/>
-          <w:szCs w:val="24"/>
-          <w:lang w:val="en-US"/>
-        </w:rPr>
-        <w:t xml:space="preserve">The total fall biomass was </w:t>
-      </w:r>
-      <w:proofErr w:type="spellStart"/>
-      <w:r>
-        <w:rPr>
-          <w:rFonts w:ascii="Calibri" w:hAnsi="Calibri" w:cs="Calibri"/>
-          <w:sz w:val="24"/>
-          <w:szCs w:val="24"/>
-          <w:lang w:val="en-US"/>
-        </w:rPr>
-        <w:t>blha</w:t>
-      </w:r>
-      <w:proofErr w:type="spellEnd"/>
-      <w:r>
-        <w:rPr>
-          <w:rFonts w:ascii="Calibri" w:hAnsi="Calibri" w:cs="Calibri"/>
-          <w:sz w:val="24"/>
-          <w:szCs w:val="24"/>
-          <w:lang w:val="en-US"/>
-        </w:rPr>
-        <w:t xml:space="preserve"> </w:t>
-      </w:r>
-      <w:proofErr w:type="spellStart"/>
-      <w:r>
-        <w:rPr>
-          <w:rFonts w:ascii="Calibri" w:hAnsi="Calibri" w:cs="Calibri"/>
-          <w:sz w:val="24"/>
-          <w:szCs w:val="24"/>
-          <w:lang w:val="en-US"/>
-        </w:rPr>
-        <w:t>blha</w:t>
-      </w:r>
-      <w:proofErr w:type="spellEnd"/>
-      <w:r>
-        <w:rPr>
-          <w:rFonts w:ascii="Calibri" w:hAnsi="Calibri" w:cs="Calibri"/>
-          <w:sz w:val="24"/>
-          <w:szCs w:val="24"/>
-          <w:lang w:val="en-US"/>
-        </w:rPr>
-        <w:t xml:space="preserve">. </w:t>
-      </w:r>
-    </w:p>
-    <w:p>
-      <w:pPr>
-        <w:rPr>
-          <w:lang w:val="en-US"/>
-        </w:rPr>
-      </w:pPr>
-    </w:p>
-    <w:p>
-      <w:pPr>
-        <w:pStyle w:val="Heading3"/>
-        <w:rPr>
-          <w:lang w:val="en-US"/>
-        </w:rPr>
-      </w:pPr>
-      <w:r>
-        <w:rPr>
-          <w:lang w:val="en-US"/>
-        </w:rPr>
         <w:t>S</w:t>
       </w:r>
       <w:r>
@@ -9554,27 +9103,7 @@
           <w:szCs w:val="24"/>
           <w:lang w:val="en-US"/>
         </w:rPr>
-        <w:t>Percent soil cover did not vary by treatment or year (p = x-x), averaging 75% (Figure 2). Overall, volunteers contributed the highest coverage percent, followed by cover crops (X%) with minimal weed coverage (X%), but the relative contribution of each category varied by cover crop treatment (p = xx), year (p</w:t>
-      </w:r>
-      <w:proofErr w:type="gramStart"/>
-      <w:r>
-        <w:rPr>
-          <w:rFonts w:ascii="Calibri" w:hAnsi="Calibri" w:cs="Calibri"/>
-          <w:sz w:val="24"/>
-          <w:szCs w:val="24"/>
-          <w:lang w:val="en-US"/>
-        </w:rPr>
-        <w:t>, )</w:t>
-      </w:r>
-      <w:proofErr w:type="gramEnd"/>
-      <w:r>
-        <w:rPr>
-          <w:rFonts w:ascii="Calibri" w:hAnsi="Calibri" w:cs="Calibri"/>
-          <w:sz w:val="24"/>
-          <w:szCs w:val="24"/>
-          <w:lang w:val="en-US"/>
-        </w:rPr>
-        <w:t xml:space="preserve">, blah blah. </w:t>
+        <w:t xml:space="preserve">Percent soil cover did not vary by treatment or year (p = x-x), averaging 75% (Figure 2). Overall, volunteers contributed the highest coverage percent, followed by cover crops (X%) with minimal weed coverage (X%), but the relative contribution of each category varied by cover crop treatment (p = xx), year (p, ), blah blah. </w:t>
       </w:r>
     </w:p>
     <w:p>
@@ -9670,76 +9199,36 @@
           <w:szCs w:val="24"/>
           <w:lang w:val="en-US"/>
         </w:rPr>
-        <w:t xml:space="preserve">The volunteers (barley or oat), the radish, and the grass cover crop were neutral with regards to both potential ecological contributions, as well as potential agronomic harm. </w:t>
-      </w:r>
-      <w:proofErr w:type="gramStart"/>
-      <w:r>
-        <w:rPr>
-          <w:rFonts w:ascii="Calibri" w:hAnsi="Calibri" w:cs="Calibri"/>
-          <w:sz w:val="24"/>
-          <w:szCs w:val="24"/>
-          <w:lang w:val="en-US"/>
-        </w:rPr>
-        <w:t>Therefore,  and</w:t>
-      </w:r>
-      <w:proofErr w:type="gramEnd"/>
-      <w:r>
-        <w:rPr>
-          <w:rFonts w:ascii="Calibri" w:hAnsi="Calibri" w:cs="Calibri"/>
-          <w:sz w:val="24"/>
-          <w:szCs w:val="24"/>
-          <w:lang w:val="en-US"/>
-        </w:rPr>
-        <w:t xml:space="preserve"> the </w:t>
-      </w:r>
-    </w:p>
-    <w:p>
-      <w:pPr>
-        <w:rPr>
-          <w:rFonts w:ascii="Calibri" w:hAnsi="Calibri" w:cs="Calibri"/>
-          <w:sz w:val="24"/>
-          <w:szCs w:val="24"/>
-          <w:lang w:val="en-US"/>
-        </w:rPr>
-      </w:pPr>
-    </w:p>
-    <w:p>
-      <w:pPr>
-        <w:rPr>
-          <w:rFonts w:ascii="Calibri" w:hAnsi="Calibri" w:cs="Calibri"/>
-          <w:sz w:val="24"/>
-          <w:szCs w:val="24"/>
-          <w:lang w:val="en-US"/>
-        </w:rPr>
-      </w:pPr>
-      <w:r>
-        <w:rPr>
-          <w:rFonts w:ascii="Calibri" w:hAnsi="Calibri" w:cs="Calibri"/>
-          <w:sz w:val="24"/>
-          <w:szCs w:val="24"/>
-          <w:lang w:val="en-US"/>
-        </w:rPr>
-        <w:t>Volunteer crops and radish are neutral vegetation types that offer low services, but also low potential dis-services, while the X weed species/</w:t>
-      </w:r>
-      <w:proofErr w:type="spellStart"/>
-      <w:r>
-        <w:rPr>
-          <w:rFonts w:ascii="Calibri" w:hAnsi="Calibri" w:cs="Calibri"/>
-          <w:sz w:val="24"/>
-          <w:szCs w:val="24"/>
-          <w:lang w:val="en-US"/>
-        </w:rPr>
-        <w:t>genuses</w:t>
-      </w:r>
-      <w:proofErr w:type="spellEnd"/>
-      <w:r>
-        <w:rPr>
-          <w:rFonts w:ascii="Calibri" w:hAnsi="Calibri" w:cs="Calibri"/>
-          <w:sz w:val="24"/>
-          <w:szCs w:val="24"/>
-          <w:lang w:val="en-US"/>
-        </w:rPr>
-        <w:t xml:space="preserve"> offered a range of services and dis-services. When analyzed on a community level, the treatments resulting in the highest weed coverage therefore corresponded to the treatments with the highest potential services (Figure 2).</w:t>
+        <w:t xml:space="preserve">The volunteers (barley or oat), the radish, and the grass cover crop were neutral with regards to both potential ecological contributions, as well as potential agronomic harm. Therefore,  and the </w:t>
+      </w:r>
+    </w:p>
+    <w:p>
+      <w:pPr>
+        <w:rPr>
+          <w:rFonts w:ascii="Calibri" w:hAnsi="Calibri" w:cs="Calibri"/>
+          <w:sz w:val="24"/>
+          <w:szCs w:val="24"/>
+          <w:lang w:val="en-US"/>
+        </w:rPr>
+      </w:pPr>
+    </w:p>
+    <w:p>
+      <w:pPr>
+        <w:rPr>
+          <w:rFonts w:ascii="Calibri" w:hAnsi="Calibri" w:cs="Calibri"/>
+          <w:sz w:val="24"/>
+          <w:szCs w:val="24"/>
+          <w:lang w:val="en-US"/>
+        </w:rPr>
+      </w:pPr>
+      <w:r>
+        <w:rPr>
+          <w:rFonts w:ascii="Calibri" w:hAnsi="Calibri" w:cs="Calibri"/>
+          <w:sz w:val="24"/>
+          <w:szCs w:val="24"/>
+          <w:lang w:val="en-US"/>
+        </w:rPr>
+        <w:t>Volunteer crops and radish are neutral vegetation types that offer low services, but also low potential dis-services, while the X weed species/genuses offered a range of services and dis-services. When analyzed on a community level, the treatments resulting in the highest weed coverage therefore corresponded to the treatments with the highest potential services (Figure 2).</w:t>
       </w:r>
     </w:p>
     <w:p>
@@ -10285,9 +9774,6 @@
 <w15:people xmlns:wpc="http://schemas.microsoft.com/office/word/2010/wordprocessingCanvas" xmlns:cx="http://schemas.microsoft.com/office/drawing/2014/chartex" xmlns:cx1="http://schemas.microsoft.com/office/drawing/2015/9/8/chartex" xmlns:cx2="http://schemas.microsoft.com/office/drawing/2015/10/21/chartex" xmlns:cx3="http://schemas.microsoft.com/office/drawing/2016/5/9/chartex" xmlns:cx4="http://schemas.microsoft.com/office/drawing/2016/5/10/chartex" xmlns:cx5="http://schemas.microsoft.com/office/drawing/2016/5/11/chartex" xmlns:cx6="http://schemas.microsoft.com/office/drawing/2016/5/12/chartex" xmlns:cx7="http://schemas.microsoft.com/office/drawing/2016/5/13/chartex" xmlns:cx8="http://schemas.microsoft.com/office/drawing/2016/5/14/chartex" xmlns:mc="http://schemas.openxmlformats.org/markup-compatibility/2006" xmlns:aink="http://schemas.microsoft.com/office/drawing/2016/ink" xmlns:am3d="http://schemas.microsoft.com/office/drawing/2017/model3d" xmlns:o="urn:schemas-microsoft-com:office:office" xmlns:oel="http://schemas.microsoft.com/office/2019/extlst" xmlns:r="http://schemas.openxmlformats.org/officeDocument/2006/relationships" xmlns:m="http://schemas.openxmlformats.org/officeDocument/2006/math" xmlns:v="urn:schemas-microsoft-com:vml" xmlns:wp14="http://schemas.microsoft.com/office/word/2010/wordprocessingDrawing" xmlns:wp="http://schemas.openxmlformats.org/drawingml/2006/wordprocessingDrawing" xmlns:w10="urn:schemas-microsoft-com:office:word" xmlns:w="http://schemas.openxmlformats.org/wordprocessingml/2006/main" xmlns:w14="http://schemas.microsoft.com/office/word/2010/wordml" xmlns:w15="http://schemas.microsoft.com/office/word/2012/wordml" xmlns:w16cex="http://schemas.microsoft.com/office/word/2018/wordml/cex" xmlns:w16cid="http://schemas.microsoft.com/office/word/2016/wordml/cid" xmlns:w16="http://schemas.microsoft.com/office/word/2018/wordml" xmlns:w16du="http://schemas.microsoft.com/office/word/2023/wordml/word16du" xmlns:w16sdtdh="http://schemas.microsoft.com/office/word/2020/wordml/sdtdatahash" xmlns:w16sdtfl="http://schemas.microsoft.com/office/word/2024/wordml/sdtformatlock" xmlns:w16se="http://schemas.microsoft.com/office/word/2015/wordml/symex" xmlns:wpg="http://schemas.microsoft.com/office/word/2010/wordprocessingGroup" xmlns:wpi="http://schemas.microsoft.com/office/word/2010/wordprocessingInk" xmlns:wne="http://schemas.microsoft.com/office/word/2006/wordml" xmlns:wps="http://schemas.microsoft.com/office/word/2010/wordprocessingShape" mc:Ignorable="w14 w15 w16se w16cid w16 w16cex w16sdtdh w16sdtfl w16du wp14">
   <w15:person w15:author="Virginia Anne Nichols">
     <w15:presenceInfo w15:providerId="AD" w15:userId="S::au757887@uni.au.dk::1e8bc941-3906-405c-be8c-f2e8d9cc7a85"/>
-  </w15:person>
-  <w15:person w15:author="Bo Melander">
-    <w15:presenceInfo w15:providerId="AD" w15:userId="S::au223507@uni.au.dk::d6c912b7-5fcf-40b8-9cc5-34856bfd604e"/>
   </w15:person>
 </w15:people>
 </file>
@@ -10893,7 +10379,6 @@
   <w:style w:type="character" w:default="1" w:styleId="DefaultParagraphFont">
     <w:name w:val="Default Paragraph Font"/>
     <w:uiPriority w:val="1"/>
-    <w:semiHidden/>
     <w:unhideWhenUsed/>
   </w:style>
   <w:style w:type="table" w:default="1" w:styleId="TableNormal">

</xml_diff>